<commit_message>
Re-Checked Difference between v1.0 and v1.1
</commit_message>
<xml_diff>
--- a/diff to v1.0/(v1.0との差分）openchainspec-1.1_to_be_translated_2.docx
+++ b/diff to v1.0/(v1.0との差分）openchainspec-1.1_to_be_translated_2.docx
@@ -2263,7 +2263,7 @@
         </w:rPr>
         <w:t xml:space="preserve">or Software Package Data Exchange - the format standard created by the SPDX Working Group for exchanging license and copyright information for a given software package. A description of the SPDX specification can be found at </w:t>
       </w:r>
-      <w:commentRangeStart w:id="22"/>
+      <w:commentRangeStart w:id="21"/>
       <w:r>
         <w:rPr>
           <w:rFonts w:ascii="Calibri" w:eastAsia="ＭＳ ゴシック" w:hAnsi="Calibri" w:cs="Calibri"/>
@@ -2274,12 +2274,12 @@
         </w:rPr>
         <w:t>www.spdx.org</w:t>
       </w:r>
-      <w:commentRangeEnd w:id="22"/>
+      <w:commentRangeEnd w:id="21"/>
       <w:r>
         <w:rPr>
           <w:rStyle w:val="ad"/>
         </w:rPr>
-        <w:commentReference w:id="22"/>
+        <w:commentReference w:id="21"/>
       </w:r>
       <w:r>
         <w:rPr>
@@ -2400,11 +2400,11 @@
           <w:shd w:val="clear" w:color="auto" w:fill="FDFDFD"/>
         </w:rPr>
       </w:pPr>
-      <w:bookmarkStart w:id="23" w:name="_bookmark2"/>
-      <w:bookmarkStart w:id="24" w:name="_Toc480816637"/>
-      <w:bookmarkStart w:id="25" w:name="_Toc483131396"/>
-      <w:bookmarkStart w:id="26" w:name="_Toc483132248"/>
-      <w:bookmarkEnd w:id="23"/>
+      <w:bookmarkStart w:id="22" w:name="_bookmark2"/>
+      <w:bookmarkStart w:id="23" w:name="_Toc480816637"/>
+      <w:bookmarkStart w:id="24" w:name="_Toc483131396"/>
+      <w:bookmarkStart w:id="25" w:name="_Toc483132248"/>
+      <w:bookmarkEnd w:id="22"/>
       <w:r>
         <w:rPr>
           <w:rFonts w:ascii="Calibri" w:eastAsia="ＭＳ ゴシック" w:hAnsi="Calibri" w:cs="Cambria"/>
@@ -2419,9 +2419,9 @@
         <w:lastRenderedPageBreak/>
         <w:t>3) Requirements</w:t>
       </w:r>
+      <w:bookmarkEnd w:id="23"/>
       <w:bookmarkEnd w:id="24"/>
       <w:bookmarkEnd w:id="25"/>
-      <w:bookmarkEnd w:id="26"/>
     </w:p>
     <w:p>
       <w:pPr>
@@ -2437,25 +2437,25 @@
           <w:szCs w:val="22"/>
         </w:rPr>
       </w:pPr>
-      <w:bookmarkStart w:id="27" w:name="_bookmark3"/>
-      <w:bookmarkStart w:id="28" w:name="_Toc480816638"/>
-      <w:bookmarkStart w:id="29" w:name="_Toc483131397"/>
-      <w:bookmarkStart w:id="30" w:name="_Toc483132249"/>
+      <w:bookmarkStart w:id="26" w:name="_bookmark3"/>
+      <w:bookmarkStart w:id="27" w:name="_Toc480816638"/>
+      <w:bookmarkStart w:id="28" w:name="_Toc483131397"/>
+      <w:bookmarkStart w:id="29" w:name="_Toc483132249"/>
+      <w:bookmarkEnd w:id="26"/>
+      <w:r>
+        <w:rPr>
+          <w:rFonts w:ascii="Cambria" w:eastAsia="Calibri" w:hAnsi="Calibri" w:cs="Calibri"/>
+          <w:b/>
+          <w:color w:val="4F81BC"/>
+          <w:kern w:val="0"/>
+          <w:sz w:val="24"/>
+          <w:szCs w:val="22"/>
+        </w:rPr>
+        <w:t>G1: Know Your FOSS Responsibilities</w:t>
+      </w:r>
       <w:bookmarkEnd w:id="27"/>
-      <w:r>
-        <w:rPr>
-          <w:rFonts w:ascii="Cambria" w:eastAsia="Calibri" w:hAnsi="Calibri" w:cs="Calibri"/>
-          <w:b/>
-          <w:color w:val="4F81BC"/>
-          <w:kern w:val="0"/>
-          <w:sz w:val="24"/>
-          <w:szCs w:val="22"/>
-        </w:rPr>
-        <w:t>G1: Know Your FOSS Responsibilities</w:t>
-      </w:r>
       <w:bookmarkEnd w:id="28"/>
       <w:bookmarkEnd w:id="29"/>
-      <w:bookmarkEnd w:id="30"/>
     </w:p>
     <w:p>
       <w:pPr>
@@ -2489,7 +2489,7 @@
         </w:rPr>
         <w:t>A written FOSS policy exists that governs FOSS license compliance of the Supplied Software distribution.</w:t>
       </w:r>
-      <w:commentRangeStart w:id="31"/>
+      <w:commentRangeStart w:id="30"/>
       <w:r>
         <w:rPr>
           <w:rFonts w:ascii="Calibri" w:eastAsia="ＭＳ ゴシック" w:hAnsi="Calibri" w:cs="Calibri"/>
@@ -2512,12 +2512,12 @@
         </w:rPr>
         <w:t>The policy must be internally communicated.</w:t>
       </w:r>
-      <w:commentRangeEnd w:id="31"/>
+      <w:commentRangeEnd w:id="30"/>
       <w:r>
         <w:rPr>
           <w:rStyle w:val="ad"/>
         </w:rPr>
-        <w:commentReference w:id="31"/>
+        <w:commentReference w:id="30"/>
       </w:r>
       <w:r>
         <w:rPr>
@@ -2651,7 +2651,7 @@
         </w:rPr>
         <w:t xml:space="preserve">Ensure steps were taken to create, record and make Software Staff aware of the existence of a FOSS policy. Although no requirements are provided here on what should be included in the policy, </w:t>
       </w:r>
-      <w:commentRangeStart w:id="32"/>
+      <w:commentRangeStart w:id="31"/>
       <w:r>
         <w:rPr>
           <w:rFonts w:ascii="Calibri" w:eastAsia="ＭＳ ゴシック" w:hAnsi="Calibri" w:cs="Calibri"/>
@@ -2662,12 +2662,12 @@
         </w:rPr>
         <w:t>other sections may impose requirements on the policy.</w:t>
       </w:r>
-      <w:commentRangeEnd w:id="32"/>
+      <w:commentRangeEnd w:id="31"/>
       <w:r>
         <w:rPr>
           <w:rStyle w:val="ad"/>
         </w:rPr>
-        <w:commentReference w:id="32"/>
+        <w:commentReference w:id="31"/>
       </w:r>
       <w:r>
         <w:rPr>
@@ -2735,7 +2735,7 @@
         </w:rPr>
         <w:t xml:space="preserve">The training, </w:t>
       </w:r>
-      <w:commentRangeStart w:id="33"/>
+      <w:commentRangeStart w:id="32"/>
       <w:r>
         <w:rPr>
           <w:rFonts w:ascii="Calibri" w:eastAsia="ＭＳ ゴシック" w:hAnsi="Calibri" w:cs="Calibri"/>
@@ -2747,12 +2747,12 @@
         </w:rPr>
         <w:t>at</w:t>
       </w:r>
-      <w:commentRangeEnd w:id="33"/>
+      <w:commentRangeEnd w:id="32"/>
       <w:r>
         <w:rPr>
           <w:rStyle w:val="ad"/>
         </w:rPr>
-        <w:commentReference w:id="33"/>
+        <w:commentReference w:id="32"/>
       </w:r>
       <w:r>
         <w:rPr>
@@ -2825,7 +2825,7 @@
         </w:rPr>
         <w:t>I</w:t>
       </w:r>
-      <w:commentRangeStart w:id="34"/>
+      <w:commentRangeStart w:id="33"/>
       <w:r>
         <w:rPr>
           <w:rFonts w:ascii="Calibri" w:eastAsia="ＭＳ ゴシック" w:hAnsi="Calibri" w:cs="Calibri"/>
@@ -2837,12 +2837,12 @@
         </w:rPr>
         <w:t>ntellectual Property</w:t>
       </w:r>
-      <w:commentRangeEnd w:id="34"/>
+      <w:commentRangeEnd w:id="33"/>
       <w:r>
         <w:rPr>
           <w:rStyle w:val="ad"/>
         </w:rPr>
-        <w:commentReference w:id="34"/>
+        <w:commentReference w:id="33"/>
       </w:r>
       <w:r>
         <w:rPr>
@@ -3051,7 +3051,7 @@
         </w:rPr>
         <w:t xml:space="preserve">FOSS </w:t>
       </w:r>
-      <w:commentRangeStart w:id="35"/>
+      <w:commentRangeStart w:id="34"/>
       <w:r>
         <w:rPr>
           <w:rFonts w:ascii="Calibri" w:eastAsia="ＭＳ ゴシック" w:hAnsi="Calibri" w:cs="Calibri"/>
@@ -3062,12 +3062,12 @@
         </w:rPr>
         <w:t>training</w:t>
       </w:r>
-      <w:commentRangeEnd w:id="35"/>
+      <w:commentRangeEnd w:id="34"/>
       <w:r>
         <w:rPr>
           <w:rStyle w:val="ad"/>
         </w:rPr>
-        <w:commentReference w:id="35"/>
+        <w:commentReference w:id="34"/>
       </w:r>
       <w:r>
         <w:rPr>
@@ -3102,7 +3102,7 @@
         </w:rPr>
         <w:t xml:space="preserve">Method of tracking the completion of the </w:t>
       </w:r>
-      <w:commentRangeStart w:id="36"/>
+      <w:commentRangeStart w:id="35"/>
       <w:r>
         <w:rPr>
           <w:rFonts w:ascii="Calibri" w:eastAsia="ＭＳ ゴシック" w:hAnsi="Calibri" w:cs="Calibri"/>
@@ -3113,12 +3113,12 @@
         </w:rPr>
         <w:t>training</w:t>
       </w:r>
-      <w:commentRangeEnd w:id="36"/>
+      <w:commentRangeEnd w:id="35"/>
       <w:r>
         <w:rPr>
           <w:rStyle w:val="ad"/>
         </w:rPr>
-        <w:commentReference w:id="36"/>
+        <w:commentReference w:id="35"/>
       </w:r>
       <w:r>
         <w:rPr>
@@ -3153,7 +3153,7 @@
         </w:rPr>
         <w:t xml:space="preserve">At least </w:t>
       </w:r>
-      <w:commentRangeStart w:id="37"/>
+      <w:commentRangeStart w:id="36"/>
       <w:r>
         <w:rPr>
           <w:rFonts w:ascii="Calibri" w:eastAsia="ＭＳ ゴシック" w:hAnsi="Calibri" w:cs="Calibri"/>
@@ -3173,12 +3173,12 @@
         </w:rPr>
         <w:t xml:space="preserve"> </w:t>
       </w:r>
-      <w:commentRangeEnd w:id="37"/>
+      <w:commentRangeEnd w:id="36"/>
       <w:r>
         <w:rPr>
           <w:rStyle w:val="ad"/>
         </w:rPr>
-        <w:commentReference w:id="37"/>
+        <w:commentReference w:id="36"/>
       </w:r>
       <w:r>
         <w:rPr>
@@ -3257,7 +3257,7 @@
           <w:highlight w:val="yellow"/>
         </w:rPr>
       </w:pPr>
-      <w:commentRangeStart w:id="38"/>
+      <w:commentRangeStart w:id="37"/>
       <w:r>
         <w:rPr>
           <w:rFonts w:ascii="Arial" w:eastAsia="ＭＳ Ｐゴシック" w:hAnsi="Arial" w:cs="Calibri"/>
@@ -3418,12 +3418,12 @@
         <w:lastRenderedPageBreak/>
         <w:t>To ensure a process exists for reviewing and identifying the license obligations for each Identified License for the various use cases.</w:t>
       </w:r>
-      <w:commentRangeEnd w:id="38"/>
+      <w:commentRangeEnd w:id="37"/>
       <w:r>
         <w:rPr>
           <w:rStyle w:val="ad"/>
         </w:rPr>
-        <w:commentReference w:id="38"/>
+        <w:commentReference w:id="37"/>
       </w:r>
     </w:p>
     <w:p>
@@ -3465,9 +3465,9 @@
           <w:szCs w:val="22"/>
         </w:rPr>
       </w:pPr>
-      <w:bookmarkStart w:id="39" w:name="_Toc480816639"/>
-      <w:bookmarkStart w:id="40" w:name="_Toc483131398"/>
-      <w:bookmarkStart w:id="41" w:name="_Toc483132250"/>
+      <w:bookmarkStart w:id="38" w:name="_Toc480816639"/>
+      <w:bookmarkStart w:id="39" w:name="_Toc483131398"/>
+      <w:bookmarkStart w:id="40" w:name="_Toc483132250"/>
       <w:r>
         <w:rPr>
           <w:rFonts w:ascii="Cambria" w:eastAsia="Calibri" w:hAnsi="Calibri" w:cs="Calibri"/>
@@ -3480,9 +3480,9 @@
         <w:lastRenderedPageBreak/>
         <w:t>G2: Assign Responsibility for Achieving Compliance</w:t>
       </w:r>
+      <w:bookmarkEnd w:id="38"/>
       <w:bookmarkEnd w:id="39"/>
       <w:bookmarkEnd w:id="40"/>
-      <w:bookmarkEnd w:id="41"/>
     </w:p>
     <w:p>
       <w:pPr>
@@ -3590,7 +3590,7 @@
         </w:rPr>
         <w:t xml:space="preserve">Publicly identify </w:t>
       </w:r>
-      <w:commentRangeStart w:id="42"/>
+      <w:commentRangeStart w:id="41"/>
       <w:r>
         <w:rPr>
           <w:rFonts w:ascii="Arial" w:eastAsia="ＭＳ ゴシック" w:hAnsi="Arial" w:cs="Calibri"/>
@@ -3602,12 +3602,12 @@
         </w:rPr>
         <w:t>a means by which one can contact the FOSS Liaison</w:t>
       </w:r>
-      <w:commentRangeEnd w:id="42"/>
+      <w:commentRangeEnd w:id="41"/>
       <w:r>
         <w:rPr>
           <w:rStyle w:val="ad"/>
         </w:rPr>
-        <w:commentReference w:id="42"/>
+        <w:commentReference w:id="41"/>
       </w:r>
       <w:r>
         <w:rPr>
@@ -3672,7 +3672,7 @@
         </w:rPr>
         <w:t xml:space="preserve">FOSS Liaison function is publicly identified (e.g., via a published contact email address, </w:t>
       </w:r>
-      <w:commentRangeStart w:id="43"/>
+      <w:commentRangeStart w:id="42"/>
       <w:r>
         <w:rPr>
           <w:rFonts w:ascii="Arial" w:eastAsia="ＭＳ ゴシック" w:hAnsi="Arial" w:cs="Calibri"/>
@@ -3683,12 +3683,12 @@
         </w:rPr>
         <w:t>or</w:t>
       </w:r>
-      <w:commentRangeEnd w:id="43"/>
+      <w:commentRangeEnd w:id="42"/>
       <w:r>
         <w:rPr>
           <w:rStyle w:val="ad"/>
         </w:rPr>
-        <w:commentReference w:id="43"/>
+        <w:commentReference w:id="42"/>
       </w:r>
       <w:r>
         <w:rPr>
@@ -3726,7 +3726,7 @@
         </w:rPr>
         <w:t xml:space="preserve">An </w:t>
       </w:r>
-      <w:commentRangeStart w:id="44"/>
+      <w:commentRangeStart w:id="43"/>
       <w:r>
         <w:rPr>
           <w:rFonts w:ascii="Arial" w:eastAsia="ＭＳ ゴシック" w:hAnsi="Arial" w:cs="Calibri"/>
@@ -3737,12 +3737,12 @@
         </w:rPr>
         <w:t>internal</w:t>
       </w:r>
-      <w:commentRangeEnd w:id="44"/>
+      <w:commentRangeEnd w:id="43"/>
       <w:r>
         <w:rPr>
           <w:rStyle w:val="ad"/>
         </w:rPr>
-        <w:commentReference w:id="44"/>
+        <w:commentReference w:id="43"/>
       </w:r>
       <w:r>
         <w:rPr>
@@ -3818,7 +3818,7 @@
         </w:rPr>
         <w:t>with regard to FOSS compliance inquiries</w:t>
       </w:r>
-      <w:commentRangeStart w:id="45"/>
+      <w:commentRangeStart w:id="44"/>
       <w:r>
         <w:rPr>
           <w:rFonts w:ascii="Arial" w:eastAsia="ＭＳ ゴシック" w:hAnsi="Arial" w:cs="Calibri"/>
@@ -3847,12 +3847,12 @@
         </w:rPr>
         <w:t>.</w:t>
       </w:r>
-      <w:commentRangeEnd w:id="45"/>
+      <w:commentRangeEnd w:id="44"/>
       <w:r>
         <w:rPr>
           <w:rStyle w:val="ad"/>
         </w:rPr>
-        <w:commentReference w:id="45"/>
+        <w:commentReference w:id="44"/>
       </w:r>
     </w:p>
     <w:p>
@@ -3909,7 +3909,36 @@
           <w:sz w:val="22"/>
           <w:szCs w:val="22"/>
         </w:rPr>
-        <w:t xml:space="preserve">Assign individual(s) responsible for managing internal FOSS compliance. The FOSS Compliance role and the FOSS Liaison may be the same individual. </w:t>
+        <w:t xml:space="preserve">Assign individual(s) responsible for managing internal FOSS compliance. The FOSS Compliance role and the FOSS Liaison </w:t>
+      </w:r>
+      <w:commentRangeStart w:id="45"/>
+      <w:r>
+        <w:rPr>
+          <w:rFonts w:ascii="Arial" w:eastAsia="ＭＳ ゴシック" w:hAnsi="Arial" w:cs="Calibri"/>
+          <w:b/>
+          <w:kern w:val="0"/>
+          <w:sz w:val="22"/>
+          <w:szCs w:val="22"/>
+          <w:highlight w:val="yellow"/>
+        </w:rPr>
+        <w:t>may</w:t>
+      </w:r>
+      <w:commentRangeEnd w:id="45"/>
+      <w:r>
+        <w:rPr>
+          <w:rStyle w:val="ad"/>
+        </w:rPr>
+        <w:commentReference w:id="45"/>
+      </w:r>
+      <w:r>
+        <w:rPr>
+          <w:rFonts w:ascii="Arial" w:eastAsia="ＭＳ ゴシック" w:hAnsi="Arial" w:cs="Calibri"/>
+          <w:b/>
+          <w:kern w:val="0"/>
+          <w:sz w:val="22"/>
+          <w:szCs w:val="22"/>
+        </w:rPr>
+        <w:t xml:space="preserve"> be the same individual. </w:t>
       </w:r>
     </w:p>
     <w:p>
@@ -4186,7 +4215,53 @@
           <w:sz w:val="22"/>
           <w:szCs w:val="22"/>
         </w:rPr>
-        <w:t>Name of persons, group or function in FOSS Compliance role(s) internally identified.</w:t>
+        <w:t xml:space="preserve">Name of persons, group or function in FOSS Compliance role(s) </w:t>
+      </w:r>
+      <w:r>
+        <w:rPr>
+          <w:rFonts w:ascii="Arial" w:eastAsia="ＭＳ ゴシック" w:hAnsi="Arial" w:cs="Calibri"/>
+          <w:kern w:val="0"/>
+          <w:sz w:val="22"/>
+          <w:szCs w:val="22"/>
+          <w:highlight w:val="yellow"/>
+        </w:rPr>
+        <w:t>i</w:t>
+      </w:r>
+      <w:commentRangeStart w:id="49"/>
+      <w:r>
+        <w:rPr>
+          <w:rFonts w:ascii="Arial" w:eastAsia="ＭＳ ゴシック" w:hAnsi="Arial" w:cs="Calibri"/>
+          <w:kern w:val="0"/>
+          <w:sz w:val="22"/>
+          <w:szCs w:val="22"/>
+          <w:highlight w:val="yellow"/>
+        </w:rPr>
+        <w:t>nternally</w:t>
+      </w:r>
+      <w:r>
+        <w:rPr>
+          <w:rFonts w:ascii="Arial" w:eastAsia="ＭＳ ゴシック" w:hAnsi="Arial" w:cs="Calibri"/>
+          <w:kern w:val="0"/>
+          <w:sz w:val="22"/>
+          <w:szCs w:val="22"/>
+        </w:rPr>
+        <w:t xml:space="preserve"> </w:t>
+      </w:r>
+      <w:commentRangeEnd w:id="49"/>
+      <w:r>
+        <w:rPr>
+          <w:rStyle w:val="ad"/>
+        </w:rPr>
+        <w:commentReference w:id="49"/>
+      </w:r>
+      <w:r>
+        <w:rPr>
+          <w:rFonts w:ascii="Arial" w:eastAsia="ＭＳ ゴシック" w:hAnsi="Arial" w:cs="Calibri"/>
+          <w:kern w:val="0"/>
+          <w:sz w:val="22"/>
+          <w:szCs w:val="22"/>
+        </w:rPr>
+        <w:t>identified.</w:t>
       </w:r>
     </w:p>
     <w:p>
@@ -4215,7 +4290,7 @@
         </w:rPr>
         <w:t>Identify source of legal expertise available to FOSS Compliance role(s)</w:t>
       </w:r>
-      <w:commentRangeStart w:id="49"/>
+      <w:commentRangeStart w:id="50"/>
       <w:r>
         <w:rPr>
           <w:rFonts w:ascii="Arial" w:eastAsia="ＭＳ ゴシック" w:hAnsi="Arial" w:cs="Calibri"/>
@@ -4235,13 +4310,13 @@
         </w:rPr>
         <w:t>which could be internal or external.</w:t>
       </w:r>
-      <w:commentRangeEnd w:id="49"/>
+      <w:commentRangeEnd w:id="50"/>
       <w:r>
         <w:rPr>
           <w:rStyle w:val="ad"/>
           <w:highlight w:val="yellow"/>
         </w:rPr>
-        <w:commentReference w:id="49"/>
+        <w:commentReference w:id="50"/>
       </w:r>
     </w:p>
     <w:p>
@@ -4268,7 +4343,53 @@
           <w:sz w:val="22"/>
           <w:szCs w:val="22"/>
         </w:rPr>
-        <w:t xml:space="preserve">A documented procedure exists that assigns internal responsibilities for FOSS compliance. </w:t>
+        <w:t xml:space="preserve">A documented procedure exists that assigns </w:t>
+      </w:r>
+      <w:r>
+        <w:rPr>
+          <w:rFonts w:ascii="Arial" w:eastAsia="ＭＳ ゴシック" w:hAnsi="Arial" w:cs="Calibri"/>
+          <w:kern w:val="0"/>
+          <w:sz w:val="22"/>
+          <w:szCs w:val="22"/>
+          <w:highlight w:val="yellow"/>
+        </w:rPr>
+        <w:t>i</w:t>
+      </w:r>
+      <w:commentRangeStart w:id="51"/>
+      <w:r>
+        <w:rPr>
+          <w:rFonts w:ascii="Arial" w:eastAsia="ＭＳ ゴシック" w:hAnsi="Arial" w:cs="Calibri"/>
+          <w:kern w:val="0"/>
+          <w:sz w:val="22"/>
+          <w:szCs w:val="22"/>
+          <w:highlight w:val="yellow"/>
+        </w:rPr>
+        <w:t>nternal</w:t>
+      </w:r>
+      <w:r>
+        <w:rPr>
+          <w:rFonts w:ascii="Arial" w:eastAsia="ＭＳ ゴシック" w:hAnsi="Arial" w:cs="Calibri"/>
+          <w:kern w:val="0"/>
+          <w:sz w:val="22"/>
+          <w:szCs w:val="22"/>
+        </w:rPr>
+        <w:t xml:space="preserve"> </w:t>
+      </w:r>
+      <w:commentRangeEnd w:id="51"/>
+      <w:r>
+        <w:rPr>
+          <w:rStyle w:val="ad"/>
+        </w:rPr>
+        <w:commentReference w:id="51"/>
+      </w:r>
+      <w:r>
+        <w:rPr>
+          <w:rFonts w:ascii="Arial" w:eastAsia="ＭＳ ゴシック" w:hAnsi="Arial" w:cs="Calibri"/>
+          <w:kern w:val="0"/>
+          <w:sz w:val="22"/>
+          <w:szCs w:val="22"/>
+        </w:rPr>
+        <w:t xml:space="preserve">responsibilities for FOSS compliance. </w:t>
       </w:r>
     </w:p>
     <w:p>
@@ -4297,7 +4418,7 @@
         </w:rPr>
         <w:t xml:space="preserve">A documented procedure exists </w:t>
       </w:r>
-      <w:commentRangeStart w:id="50"/>
+      <w:commentRangeStart w:id="53"/>
       <w:r>
         <w:rPr>
           <w:rFonts w:ascii="Arial" w:eastAsia="ＭＳ ゴシック" w:hAnsi="Arial" w:cs="Calibri"/>
@@ -4308,12 +4429,12 @@
         </w:rPr>
         <w:t>for handling the review and remediation of non-compliant cases</w:t>
       </w:r>
-      <w:commentRangeEnd w:id="50"/>
+      <w:commentRangeEnd w:id="53"/>
       <w:r>
         <w:rPr>
           <w:rStyle w:val="ad"/>
         </w:rPr>
-        <w:commentReference w:id="50"/>
+        <w:commentReference w:id="53"/>
       </w:r>
       <w:r>
         <w:rPr>
@@ -4412,11 +4533,11 @@
           <w:szCs w:val="22"/>
         </w:rPr>
       </w:pPr>
-      <w:bookmarkStart w:id="51" w:name="_bookmark5"/>
-      <w:bookmarkStart w:id="52" w:name="_Toc480816640"/>
-      <w:bookmarkStart w:id="53" w:name="_Toc483131399"/>
-      <w:bookmarkStart w:id="54" w:name="_Toc483132251"/>
-      <w:bookmarkEnd w:id="51"/>
+      <w:bookmarkStart w:id="54" w:name="_bookmark5"/>
+      <w:bookmarkStart w:id="55" w:name="_Toc480816640"/>
+      <w:bookmarkStart w:id="56" w:name="_Toc483131399"/>
+      <w:bookmarkStart w:id="57" w:name="_Toc483132251"/>
+      <w:bookmarkEnd w:id="54"/>
       <w:r>
         <w:rPr>
           <w:rFonts w:ascii="Cambria" w:eastAsia="Calibri" w:hAnsi="Calibri" w:cs="Calibri"/>
@@ -4429,9 +4550,9 @@
         <w:lastRenderedPageBreak/>
         <w:t>G3: Review and Approve FOSS Content</w:t>
       </w:r>
-      <w:bookmarkEnd w:id="52"/>
-      <w:bookmarkEnd w:id="53"/>
-      <w:bookmarkEnd w:id="54"/>
+      <w:bookmarkEnd w:id="55"/>
+      <w:bookmarkEnd w:id="56"/>
+      <w:bookmarkEnd w:id="57"/>
     </w:p>
     <w:p>
       <w:pPr>
@@ -4454,7 +4575,7 @@
           <w:highlight w:val="yellow"/>
         </w:rPr>
       </w:pPr>
-      <w:commentRangeStart w:id="55"/>
+      <w:commentRangeStart w:id="58"/>
       <w:r>
         <w:rPr>
           <w:rFonts w:ascii="Calibri" w:eastAsia="ＭＳ ゴシック" w:hAnsi="Calibri" w:cs="ＭＳ ゴシック"/>
@@ -4467,12 +4588,12 @@
         </w:rPr>
         <w:t>A process exists for creating and managing a FOSS component bill of materials which includes each component (and its Identified Licenses) in a Supplied Software release.</w:t>
       </w:r>
-      <w:commentRangeEnd w:id="55"/>
+      <w:commentRangeEnd w:id="58"/>
       <w:r>
         <w:rPr>
           <w:rStyle w:val="ad"/>
         </w:rPr>
-        <w:commentReference w:id="55"/>
+        <w:commentReference w:id="58"/>
       </w:r>
       <w:r>
         <w:rPr>
@@ -4531,7 +4652,7 @@
           <w:highlight w:val="yellow"/>
         </w:rPr>
       </w:pPr>
-      <w:commentRangeStart w:id="56"/>
+      <w:commentRangeStart w:id="59"/>
       <w:r>
         <w:rPr>
           <w:rFonts w:ascii="Calibri" w:eastAsia="ＭＳ ゴシック" w:hAnsi="Calibri" w:cs="Calibri"/>
@@ -4542,12 +4663,12 @@
         </w:rPr>
         <w:t>A documented procedure exists for identifying, tracking and archiving information about the collection of FOSS components from which a Supplied Software release is comprised.</w:t>
       </w:r>
-      <w:commentRangeEnd w:id="56"/>
+      <w:commentRangeEnd w:id="59"/>
       <w:r>
         <w:rPr>
           <w:rStyle w:val="ad"/>
         </w:rPr>
-        <w:commentReference w:id="56"/>
+        <w:commentReference w:id="59"/>
       </w:r>
     </w:p>
     <w:p>
@@ -4568,7 +4689,7 @@
           <w:highlight w:val="yellow"/>
         </w:rPr>
       </w:pPr>
-      <w:commentRangeStart w:id="57"/>
+      <w:commentRangeStart w:id="60"/>
       <w:r>
         <w:rPr>
           <w:rFonts w:ascii="Calibri" w:eastAsia="ＭＳ ゴシック" w:hAnsi="Calibri" w:cs="Calibri"/>
@@ -4579,12 +4700,12 @@
         </w:rPr>
         <w:t>FOSS component records exist for each Supplied Software release which demonstrates the documented procedure was properly followed</w:t>
       </w:r>
-      <w:commentRangeEnd w:id="57"/>
+      <w:commentRangeEnd w:id="60"/>
       <w:r>
         <w:rPr>
           <w:rStyle w:val="ad"/>
         </w:rPr>
-        <w:commentReference w:id="57"/>
+        <w:commentReference w:id="60"/>
       </w:r>
       <w:r>
         <w:rPr>
@@ -4634,7 +4755,7 @@
           <w:szCs w:val="22"/>
         </w:rPr>
       </w:pPr>
-      <w:commentRangeStart w:id="58"/>
+      <w:commentRangeStart w:id="61"/>
       <w:r>
         <w:rPr>
           <w:rFonts w:ascii="Calibri" w:eastAsia="ＭＳ ゴシック" w:hAnsi="Calibri" w:cs="Calibri"/>
@@ -4645,12 +4766,12 @@
         </w:rPr>
         <w:t>To ensure a process exists for creating and managing a FOSS component bill of materials used to construct the Supplied Software. A bill of materials is needed to support the systematic review of each component’s license terms to understand the obligations and restrictions as it applies to the distribution of the Supplied Software.</w:t>
       </w:r>
-      <w:commentRangeEnd w:id="58"/>
+      <w:commentRangeEnd w:id="61"/>
       <w:r>
         <w:rPr>
           <w:rStyle w:val="ad"/>
         </w:rPr>
-        <w:commentReference w:id="58"/>
+        <w:commentReference w:id="61"/>
       </w:r>
       <w:r>
         <w:rPr>
@@ -4693,7 +4814,7 @@
         </w:rPr>
         <w:t xml:space="preserve">The FOSS </w:t>
       </w:r>
-      <w:commentRangeStart w:id="59"/>
+      <w:commentRangeStart w:id="62"/>
       <w:r>
         <w:rPr>
           <w:rFonts w:ascii="Calibri" w:eastAsia="ＭＳ ゴシック" w:hAnsi="Calibri" w:cs="Calibri"/>
@@ -4706,12 +4827,12 @@
         </w:rPr>
         <w:t>management</w:t>
       </w:r>
-      <w:commentRangeEnd w:id="59"/>
+      <w:commentRangeEnd w:id="62"/>
       <w:r>
         <w:rPr>
           <w:rStyle w:val="ad"/>
         </w:rPr>
-        <w:commentReference w:id="59"/>
+        <w:commentReference w:id="62"/>
       </w:r>
       <w:r>
         <w:rPr>
@@ -4724,7 +4845,7 @@
         </w:rPr>
         <w:t xml:space="preserve"> program must be capable of handling </w:t>
       </w:r>
-      <w:commentRangeStart w:id="60"/>
+      <w:commentRangeStart w:id="63"/>
       <w:r>
         <w:rPr>
           <w:rFonts w:ascii="Calibri" w:eastAsia="ＭＳ ゴシック" w:hAnsi="Calibri" w:cs="Calibri"/>
@@ -4737,12 +4858,12 @@
         </w:rPr>
         <w:t>common</w:t>
       </w:r>
-      <w:commentRangeEnd w:id="60"/>
+      <w:commentRangeEnd w:id="63"/>
       <w:r>
         <w:rPr>
           <w:rStyle w:val="ad"/>
         </w:rPr>
-        <w:commentReference w:id="60"/>
+        <w:commentReference w:id="63"/>
       </w:r>
       <w:r>
         <w:rPr>
@@ -4755,7 +4876,7 @@
         </w:rPr>
         <w:t xml:space="preserve"> FOSS license use cases encountered by Software Staff for Supplied Software, which may include the following use cases (note that the list is neither exhaustive, </w:t>
       </w:r>
-      <w:commentRangeStart w:id="61"/>
+      <w:commentRangeStart w:id="64"/>
       <w:r>
         <w:rPr>
           <w:rFonts w:ascii="Calibri" w:eastAsia="ＭＳ ゴシック" w:hAnsi="Calibri" w:cs="Calibri"/>
@@ -4768,12 +4889,12 @@
         </w:rPr>
         <w:t>nor may all of the use cases apply</w:t>
       </w:r>
-      <w:commentRangeEnd w:id="61"/>
+      <w:commentRangeEnd w:id="64"/>
       <w:r>
         <w:rPr>
           <w:rStyle w:val="ad"/>
         </w:rPr>
-        <w:commentReference w:id="61"/>
+        <w:commentReference w:id="64"/>
       </w:r>
       <w:r>
         <w:rPr>
@@ -4801,7 +4922,7 @@
           <w:szCs w:val="22"/>
         </w:rPr>
       </w:pPr>
-      <w:commentRangeStart w:id="62"/>
+      <w:commentRangeStart w:id="65"/>
       <w:r>
         <w:rPr>
           <w:rFonts w:ascii="Calibri" w:eastAsia="ＭＳ ゴシック" w:hAnsi="Calibri" w:cs="Calibri"/>
@@ -4813,12 +4934,12 @@
         </w:rPr>
         <w:t>distributed</w:t>
       </w:r>
-      <w:commentRangeEnd w:id="62"/>
+      <w:commentRangeEnd w:id="65"/>
       <w:r>
         <w:rPr>
           <w:rStyle w:val="ad"/>
         </w:rPr>
-        <w:commentReference w:id="62"/>
+        <w:commentReference w:id="65"/>
       </w:r>
       <w:r>
         <w:rPr>
@@ -4845,7 +4966,7 @@
           <w:szCs w:val="22"/>
         </w:rPr>
       </w:pPr>
-      <w:commentRangeStart w:id="63"/>
+      <w:commentRangeStart w:id="66"/>
       <w:r>
         <w:rPr>
           <w:rFonts w:ascii="Calibri" w:eastAsia="ＭＳ ゴシック" w:hAnsi="Calibri" w:cs="Calibri"/>
@@ -4857,12 +4978,12 @@
         </w:rPr>
         <w:t>distributed</w:t>
       </w:r>
-      <w:commentRangeEnd w:id="63"/>
+      <w:commentRangeEnd w:id="66"/>
       <w:r>
         <w:rPr>
           <w:rStyle w:val="ad"/>
         </w:rPr>
-        <w:commentReference w:id="63"/>
+        <w:commentReference w:id="66"/>
       </w:r>
       <w:r>
         <w:rPr>
@@ -4889,7 +5010,7 @@
           <w:szCs w:val="22"/>
         </w:rPr>
       </w:pPr>
-      <w:commentRangeStart w:id="64"/>
+      <w:commentRangeStart w:id="67"/>
       <w:r>
         <w:rPr>
           <w:rFonts w:ascii="Calibri" w:eastAsia="ＭＳ ゴシック" w:hAnsi="Calibri" w:cs="Calibri"/>
@@ -4901,12 +5022,12 @@
         </w:rPr>
         <w:t>integrated</w:t>
       </w:r>
-      <w:commentRangeEnd w:id="64"/>
+      <w:commentRangeEnd w:id="67"/>
       <w:r>
         <w:rPr>
           <w:rStyle w:val="ad"/>
         </w:rPr>
-        <w:commentReference w:id="64"/>
+        <w:commentReference w:id="67"/>
       </w:r>
       <w:r>
         <w:rPr>
@@ -4990,7 +5111,7 @@
         </w:rPr>
         <w:t xml:space="preserve">contains  FOSS  or  other  software  under  an  incompatible  license  interacting  with  other components within the Supplied Software; </w:t>
       </w:r>
-      <w:commentRangeStart w:id="65"/>
+      <w:commentRangeStart w:id="68"/>
       <w:r>
         <w:rPr>
           <w:rFonts w:ascii="Calibri" w:eastAsia="ＭＳ ゴシック" w:hAnsi="Calibri" w:cs="Calibri"/>
@@ -5002,12 +5123,12 @@
         </w:rPr>
         <w:t>and/or</w:t>
       </w:r>
-      <w:commentRangeEnd w:id="65"/>
+      <w:commentRangeEnd w:id="68"/>
       <w:r>
         <w:rPr>
           <w:rStyle w:val="ad"/>
         </w:rPr>
-        <w:commentReference w:id="65"/>
+        <w:commentReference w:id="68"/>
       </w:r>
       <w:r>
         <w:rPr>
@@ -5109,7 +5230,7 @@
         </w:rPr>
         <w:t xml:space="preserve">A procedure has been </w:t>
       </w:r>
-      <w:commentRangeStart w:id="66"/>
+      <w:commentRangeStart w:id="69"/>
       <w:r>
         <w:rPr>
           <w:rFonts w:ascii="Calibri" w:eastAsia="ＭＳ ゴシック" w:hAnsi="Calibri" w:cs="Calibri"/>
@@ -5120,12 +5241,12 @@
         </w:rPr>
         <w:t>implemented that handles the common FOSS license use cases for the FOSS components of each Supplied Software release.</w:t>
       </w:r>
-      <w:commentRangeEnd w:id="66"/>
+      <w:commentRangeEnd w:id="69"/>
       <w:r>
         <w:rPr>
           <w:rStyle w:val="ad"/>
         </w:rPr>
-        <w:commentReference w:id="66"/>
+        <w:commentReference w:id="69"/>
       </w:r>
       <w:r>
         <w:rPr>
@@ -5174,7 +5295,7 @@
           <w:szCs w:val="22"/>
         </w:rPr>
       </w:pPr>
-      <w:commentRangeStart w:id="67"/>
+      <w:commentRangeStart w:id="70"/>
       <w:r>
         <w:rPr>
           <w:rFonts w:ascii="Calibri" w:eastAsia="ＭＳ ゴシック" w:hAnsi="Calibri" w:cs="Calibri"/>
@@ -5185,12 +5306,12 @@
         </w:rPr>
         <w:t>To ensure the program</w:t>
       </w:r>
-      <w:commentRangeEnd w:id="67"/>
+      <w:commentRangeEnd w:id="70"/>
       <w:r>
         <w:rPr>
           <w:rStyle w:val="ad"/>
         </w:rPr>
-        <w:commentReference w:id="67"/>
+        <w:commentReference w:id="70"/>
       </w:r>
       <w:r>
         <w:rPr>
@@ -5201,7 +5322,7 @@
         </w:rPr>
         <w:t xml:space="preserve"> is sufficiently robust to </w:t>
       </w:r>
-      <w:commentRangeStart w:id="68"/>
+      <w:commentRangeStart w:id="71"/>
       <w:r>
         <w:rPr>
           <w:rFonts w:ascii="Calibri" w:eastAsia="ＭＳ ゴシック" w:hAnsi="Calibri" w:cs="Calibri"/>
@@ -5212,12 +5333,12 @@
         </w:rPr>
         <w:t>handle</w:t>
       </w:r>
-      <w:commentRangeEnd w:id="68"/>
+      <w:commentRangeEnd w:id="71"/>
       <w:r>
         <w:rPr>
           <w:rStyle w:val="ad"/>
         </w:rPr>
-        <w:commentReference w:id="68"/>
+        <w:commentReference w:id="71"/>
       </w:r>
       <w:r>
         <w:rPr>
@@ -5228,7 +5349,7 @@
         </w:rPr>
         <w:t xml:space="preserve"> an organization’s </w:t>
       </w:r>
-      <w:commentRangeStart w:id="69"/>
+      <w:commentRangeStart w:id="72"/>
       <w:r>
         <w:rPr>
           <w:rFonts w:ascii="Calibri" w:eastAsia="ＭＳ ゴシック" w:hAnsi="Calibri" w:cs="Calibri"/>
@@ -5249,12 +5370,12 @@
         </w:rPr>
         <w:t xml:space="preserve"> FOSS license use cases.</w:t>
       </w:r>
-      <w:commentRangeEnd w:id="69"/>
+      <w:commentRangeEnd w:id="72"/>
       <w:r>
         <w:rPr>
           <w:rStyle w:val="ad"/>
         </w:rPr>
-        <w:commentReference w:id="69"/>
+        <w:commentReference w:id="72"/>
       </w:r>
       <w:r>
         <w:rPr>
@@ -5265,7 +5386,7 @@
         </w:rPr>
         <w:t xml:space="preserve"> </w:t>
       </w:r>
-      <w:commentRangeStart w:id="70"/>
+      <w:commentRangeStart w:id="73"/>
       <w:r>
         <w:rPr>
           <w:rFonts w:ascii="Calibri" w:eastAsia="ＭＳ ゴシック" w:hAnsi="Calibri" w:cs="Calibri"/>
@@ -5276,12 +5397,12 @@
         </w:rPr>
         <w:t>That a procedure exists to support this activity and that the procedure is followed.</w:t>
       </w:r>
-      <w:commentRangeEnd w:id="70"/>
+      <w:commentRangeEnd w:id="73"/>
       <w:r>
         <w:rPr>
           <w:rStyle w:val="ad"/>
         </w:rPr>
-        <w:commentReference w:id="70"/>
+        <w:commentReference w:id="73"/>
       </w:r>
     </w:p>
     <w:p>
@@ -5328,12 +5449,12 @@
           <w:szCs w:val="22"/>
         </w:rPr>
       </w:pPr>
-      <w:bookmarkStart w:id="71" w:name="_bookmark6"/>
-      <w:bookmarkStart w:id="72" w:name="_Toc483131400"/>
-      <w:bookmarkStart w:id="73" w:name="_Toc483132252"/>
-      <w:bookmarkStart w:id="74" w:name="_Toc480816641"/>
-      <w:bookmarkEnd w:id="71"/>
-      <w:commentRangeStart w:id="75"/>
+      <w:bookmarkStart w:id="74" w:name="_bookmark6"/>
+      <w:bookmarkStart w:id="75" w:name="_Toc483131400"/>
+      <w:bookmarkStart w:id="76" w:name="_Toc483132252"/>
+      <w:bookmarkStart w:id="77" w:name="_Toc480816641"/>
+      <w:bookmarkEnd w:id="74"/>
+      <w:commentRangeStart w:id="78"/>
       <w:r>
         <w:rPr>
           <w:rFonts w:ascii="Cambria" w:eastAsia="Calibri" w:hAnsi="Calibri" w:cs="Calibri"/>
@@ -5347,14 +5468,14 @@
         <w:lastRenderedPageBreak/>
         <w:t>G4: Deliver FOSS Content Documentation and Artifacts</w:t>
       </w:r>
-      <w:bookmarkEnd w:id="72"/>
-      <w:bookmarkEnd w:id="73"/>
-      <w:commentRangeEnd w:id="75"/>
+      <w:bookmarkEnd w:id="75"/>
+      <w:bookmarkEnd w:id="76"/>
+      <w:commentRangeEnd w:id="78"/>
       <w:r>
         <w:rPr>
           <w:rStyle w:val="ad"/>
         </w:rPr>
-        <w:commentReference w:id="75"/>
+        <w:commentReference w:id="78"/>
       </w:r>
       <w:r>
         <w:rPr>
@@ -5367,7 +5488,7 @@
         </w:rPr>
         <w:t xml:space="preserve"> </w:t>
       </w:r>
-      <w:bookmarkEnd w:id="74"/>
+      <w:bookmarkEnd w:id="77"/>
     </w:p>
     <w:p>
       <w:pPr>
@@ -5392,7 +5513,7 @@
           <w:lang w:eastAsia="en-US"/>
         </w:rPr>
       </w:pPr>
-      <w:commentRangeStart w:id="76"/>
+      <w:commentRangeStart w:id="79"/>
       <w:r>
         <w:rPr>
           <w:rFonts w:ascii="Calibri" w:eastAsia="ＭＳ ゴシック" w:hAnsi="Calibri" w:cs="Calibri"/>
@@ -5430,12 +5551,12 @@
         </w:rPr>
         <w:t>, SPDX documents and so forth.</w:t>
       </w:r>
-      <w:commentRangeEnd w:id="76"/>
+      <w:commentRangeEnd w:id="79"/>
       <w:r>
         <w:rPr>
           <w:rStyle w:val="ad"/>
         </w:rPr>
-        <w:commentReference w:id="76"/>
+        <w:commentReference w:id="79"/>
       </w:r>
     </w:p>
     <w:p>
@@ -5491,7 +5612,7 @@
         </w:rPr>
         <w:t xml:space="preserve">A documented procedure exists </w:t>
       </w:r>
-      <w:commentRangeStart w:id="77"/>
+      <w:commentRangeStart w:id="80"/>
       <w:r>
         <w:rPr>
           <w:rFonts w:ascii="Calibri" w:eastAsia="ＭＳ ゴシック" w:hAnsi="Calibri" w:cs="Calibri"/>
@@ -5502,12 +5623,12 @@
         </w:rPr>
         <w:t>that ensures the Compliance Artifacts are prepared and distributed with</w:t>
       </w:r>
-      <w:commentRangeEnd w:id="77"/>
+      <w:commentRangeEnd w:id="80"/>
       <w:r>
         <w:rPr>
           <w:rStyle w:val="ad"/>
         </w:rPr>
-        <w:commentReference w:id="77"/>
+        <w:commentReference w:id="80"/>
       </w:r>
       <w:r>
         <w:rPr>
@@ -5545,7 +5666,7 @@
         </w:rPr>
         <w:t xml:space="preserve">Copies of the </w:t>
       </w:r>
-      <w:commentRangeStart w:id="78"/>
+      <w:commentRangeStart w:id="81"/>
       <w:r>
         <w:rPr>
           <w:rFonts w:ascii="Calibri" w:eastAsia="ＭＳ ゴシック" w:hAnsi="Calibri" w:cs="Calibri"/>
@@ -5565,12 +5686,12 @@
         </w:rPr>
         <w:t xml:space="preserve"> </w:t>
       </w:r>
-      <w:commentRangeEnd w:id="78"/>
+      <w:commentRangeEnd w:id="81"/>
       <w:r>
         <w:rPr>
           <w:rStyle w:val="ad"/>
         </w:rPr>
-        <w:commentReference w:id="78"/>
+        <w:commentReference w:id="81"/>
       </w:r>
       <w:r>
         <w:rPr>
@@ -5581,7 +5702,7 @@
         </w:rPr>
         <w:t xml:space="preserve">of the Supplied Software release are archived and easily </w:t>
       </w:r>
-      <w:commentRangeStart w:id="79"/>
+      <w:commentRangeStart w:id="82"/>
       <w:r>
         <w:rPr>
           <w:rFonts w:ascii="Calibri" w:eastAsia="ＭＳ ゴシック" w:hAnsi="Calibri" w:cs="Calibri"/>
@@ -5592,12 +5713,12 @@
         </w:rPr>
         <w:t>retrievable</w:t>
       </w:r>
-      <w:commentRangeEnd w:id="79"/>
+      <w:commentRangeEnd w:id="82"/>
       <w:r>
         <w:rPr>
           <w:rStyle w:val="ad"/>
         </w:rPr>
-        <w:commentReference w:id="79"/>
+        <w:commentReference w:id="82"/>
       </w:r>
       <w:r>
         <w:rPr>
@@ -5664,7 +5785,7 @@
         </w:rPr>
         <w:t xml:space="preserve">Ensure the complete collection of </w:t>
       </w:r>
-      <w:commentRangeStart w:id="80"/>
+      <w:commentRangeStart w:id="83"/>
       <w:r>
         <w:rPr>
           <w:rFonts w:ascii="Calibri" w:eastAsia="ＭＳ ゴシック" w:hAnsi="Calibri" w:cs="Calibri"/>
@@ -5675,12 +5796,12 @@
         </w:rPr>
         <w:t>Compliance Artifacts</w:t>
       </w:r>
-      <w:commentRangeEnd w:id="80"/>
+      <w:commentRangeEnd w:id="83"/>
       <w:r>
         <w:rPr>
           <w:rStyle w:val="ad"/>
         </w:rPr>
-        <w:commentReference w:id="80"/>
+        <w:commentReference w:id="83"/>
       </w:r>
       <w:r>
         <w:rPr>
@@ -5691,7 +5812,7 @@
         </w:rPr>
         <w:t xml:space="preserve"> accompany the Supplied Software as required by the Identified Licenses that govern the Supplied Software </w:t>
       </w:r>
-      <w:commentRangeStart w:id="81"/>
+      <w:commentRangeStart w:id="84"/>
       <w:r>
         <w:rPr>
           <w:rFonts w:ascii="Calibri" w:eastAsia="ＭＳ ゴシック" w:hAnsi="Calibri" w:cs="Calibri"/>
@@ -5702,12 +5823,12 @@
         </w:rPr>
         <w:t>along with other reports created as part of the FOSS review process.</w:t>
       </w:r>
-      <w:commentRangeEnd w:id="81"/>
+      <w:commentRangeEnd w:id="84"/>
       <w:r>
         <w:rPr>
           <w:rStyle w:val="ad"/>
         </w:rPr>
-        <w:commentReference w:id="81"/>
+        <w:commentReference w:id="84"/>
       </w:r>
       <w:r>
         <w:rPr>
@@ -5760,11 +5881,11 @@
           <w:szCs w:val="22"/>
         </w:rPr>
       </w:pPr>
-      <w:bookmarkStart w:id="82" w:name="_bookmark7"/>
-      <w:bookmarkStart w:id="83" w:name="_Toc480816642"/>
-      <w:bookmarkStart w:id="84" w:name="_Toc483131401"/>
-      <w:bookmarkStart w:id="85" w:name="_Toc483132253"/>
-      <w:bookmarkEnd w:id="82"/>
+      <w:bookmarkStart w:id="85" w:name="_bookmark7"/>
+      <w:bookmarkStart w:id="86" w:name="_Toc480816642"/>
+      <w:bookmarkStart w:id="87" w:name="_Toc483131401"/>
+      <w:bookmarkStart w:id="88" w:name="_Toc483132253"/>
+      <w:bookmarkEnd w:id="85"/>
       <w:r>
         <w:rPr>
           <w:rFonts w:ascii="Cambria" w:eastAsia="Calibri" w:hAnsi="Calibri" w:cs="Calibri"/>
@@ -5777,9 +5898,9 @@
         <w:lastRenderedPageBreak/>
         <w:t>G5: Understand FOSS Community Engagement</w:t>
       </w:r>
-      <w:bookmarkEnd w:id="83"/>
-      <w:bookmarkEnd w:id="84"/>
-      <w:bookmarkEnd w:id="85"/>
+      <w:bookmarkEnd w:id="86"/>
+      <w:bookmarkEnd w:id="87"/>
+      <w:bookmarkEnd w:id="88"/>
     </w:p>
     <w:p>
       <w:pPr>
@@ -5963,7 +6084,7 @@
           <w:highlight w:val="yellow"/>
         </w:rPr>
       </w:pPr>
-      <w:commentRangeStart w:id="86"/>
+      <w:commentRangeStart w:id="89"/>
       <w:r>
         <w:rPr>
           <w:rFonts w:ascii="Calibri" w:eastAsia="ＭＳ ゴシック" w:hAnsi="Calibri" w:cs="Calibri"/>
@@ -5976,12 +6097,12 @@
         </w:rPr>
         <w:t>If an organization permits contributions to FOSS projects then a process must exist that implements the FOSS contribution policy outlined in Section 5.1.</w:t>
       </w:r>
-      <w:commentRangeEnd w:id="86"/>
+      <w:commentRangeEnd w:id="89"/>
       <w:r>
         <w:rPr>
           <w:rStyle w:val="ad"/>
         </w:rPr>
-        <w:commentReference w:id="86"/>
+        <w:commentReference w:id="89"/>
       </w:r>
     </w:p>
     <w:p>
@@ -6037,7 +6158,7 @@
         </w:rPr>
         <w:t xml:space="preserve">Provided the FOSS contribution policy permits contributions, a documented procedure </w:t>
       </w:r>
-      <w:commentRangeStart w:id="87"/>
+      <w:commentRangeStart w:id="90"/>
       <w:r>
         <w:rPr>
           <w:rFonts w:ascii="Calibri" w:eastAsia="ＭＳ ゴシック" w:hAnsi="Calibri" w:cs="Calibri"/>
@@ -6048,12 +6169,12 @@
         </w:rPr>
         <w:t>exists that governs FOSS contributions.</w:t>
       </w:r>
-      <w:commentRangeEnd w:id="87"/>
+      <w:commentRangeEnd w:id="90"/>
       <w:r>
         <w:rPr>
           <w:rStyle w:val="ad"/>
         </w:rPr>
-        <w:commentReference w:id="87"/>
+        <w:commentReference w:id="90"/>
       </w:r>
     </w:p>
     <w:p>
@@ -6101,7 +6222,7 @@
         </w:rPr>
         <w:t xml:space="preserve">Ensure an organization has a documented process for how the organization publicly contributes FOSS. A policy may exist such that contributions are not permitted at all. In that </w:t>
       </w:r>
-      <w:commentRangeStart w:id="88"/>
+      <w:commentRangeStart w:id="91"/>
       <w:r>
         <w:rPr>
           <w:rFonts w:ascii="Calibri" w:eastAsia="ＭＳ ゴシック" w:hAnsi="Calibri" w:cs="Calibri"/>
@@ -6112,12 +6233,12 @@
         </w:rPr>
         <w:t>situation</w:t>
       </w:r>
-      <w:commentRangeEnd w:id="88"/>
+      <w:commentRangeEnd w:id="91"/>
       <w:r>
         <w:rPr>
           <w:rStyle w:val="ad"/>
         </w:rPr>
-        <w:commentReference w:id="88"/>
+        <w:commentReference w:id="91"/>
       </w:r>
       <w:r>
         <w:rPr>
@@ -6169,11 +6290,11 @@
           <w:szCs w:val="22"/>
         </w:rPr>
       </w:pPr>
-      <w:bookmarkStart w:id="89" w:name="_bookmark8"/>
-      <w:bookmarkStart w:id="90" w:name="_Toc480816643"/>
-      <w:bookmarkStart w:id="91" w:name="_Toc483131402"/>
-      <w:bookmarkStart w:id="92" w:name="_Toc483132254"/>
-      <w:bookmarkEnd w:id="89"/>
+      <w:bookmarkStart w:id="92" w:name="_bookmark8"/>
+      <w:bookmarkStart w:id="93" w:name="_Toc480816643"/>
+      <w:bookmarkStart w:id="94" w:name="_Toc483131402"/>
+      <w:bookmarkStart w:id="95" w:name="_Toc483132254"/>
+      <w:bookmarkEnd w:id="92"/>
       <w:r>
         <w:rPr>
           <w:rFonts w:ascii="Cambria" w:eastAsia="Calibri" w:hAnsi="Calibri" w:cs="Calibri"/>
@@ -6213,9 +6334,9 @@
         </w:rPr>
         <w:t xml:space="preserve"> Requirements</w:t>
       </w:r>
-      <w:bookmarkEnd w:id="90"/>
-      <w:bookmarkEnd w:id="91"/>
-      <w:bookmarkEnd w:id="92"/>
+      <w:bookmarkEnd w:id="93"/>
+      <w:bookmarkEnd w:id="94"/>
+      <w:bookmarkEnd w:id="95"/>
     </w:p>
     <w:p>
       <w:pPr>
@@ -6273,7 +6394,7 @@
         </w:rPr>
         <w:t xml:space="preserve"> certified, it must affirm that it has a FOSS </w:t>
       </w:r>
-      <w:commentRangeStart w:id="93"/>
+      <w:commentRangeStart w:id="96"/>
       <w:r>
         <w:rPr>
           <w:rFonts w:ascii="Calibri" w:eastAsia="ＭＳ ゴシック" w:hAnsi="Calibri" w:cs="Calibri"/>
@@ -6297,12 +6418,12 @@
         </w:rPr>
         <w:t xml:space="preserve"> </w:t>
       </w:r>
-      <w:commentRangeEnd w:id="93"/>
+      <w:commentRangeEnd w:id="96"/>
       <w:r>
         <w:rPr>
           <w:rStyle w:val="ad"/>
         </w:rPr>
-        <w:commentReference w:id="93"/>
+        <w:commentReference w:id="96"/>
       </w:r>
       <w:r>
         <w:rPr>
@@ -6315,7 +6436,7 @@
         </w:rPr>
         <w:t xml:space="preserve">program that meets the criteria described in this </w:t>
       </w:r>
-      <w:commentRangeStart w:id="94"/>
+      <w:commentRangeStart w:id="97"/>
       <w:proofErr w:type="spellStart"/>
       <w:r>
         <w:rPr>
@@ -6342,12 +6463,12 @@
         </w:rPr>
         <w:t xml:space="preserve"> Specification</w:t>
       </w:r>
-      <w:commentRangeEnd w:id="94"/>
+      <w:commentRangeEnd w:id="97"/>
       <w:r>
         <w:rPr>
           <w:rStyle w:val="ad"/>
         </w:rPr>
-        <w:commentReference w:id="94"/>
+        <w:commentReference w:id="97"/>
       </w:r>
       <w:r>
         <w:rPr>
@@ -6360,7 +6481,7 @@
         </w:rPr>
         <w:t xml:space="preserve"> </w:t>
       </w:r>
-      <w:commentRangeStart w:id="95"/>
+      <w:commentRangeStart w:id="98"/>
       <w:r>
         <w:rPr>
           <w:rFonts w:ascii="Calibri" w:eastAsia="ＭＳ ゴシック" w:hAnsi="Calibri" w:cs="Calibri"/>
@@ -6373,12 +6494,12 @@
         </w:rPr>
         <w:t>version 1.1.</w:t>
       </w:r>
-      <w:commentRangeEnd w:id="95"/>
+      <w:commentRangeEnd w:id="98"/>
       <w:r>
         <w:rPr>
           <w:rStyle w:val="ad"/>
         </w:rPr>
-        <w:commentReference w:id="95"/>
+        <w:commentReference w:id="98"/>
       </w:r>
       <w:r>
         <w:rPr>
@@ -6445,7 +6566,7 @@
         </w:rPr>
         <w:t xml:space="preserve">The organization affirms that a </w:t>
       </w:r>
-      <w:commentRangeStart w:id="96"/>
+      <w:commentRangeStart w:id="99"/>
       <w:r>
         <w:rPr>
           <w:rFonts w:ascii="Calibri" w:eastAsia="ＭＳ ゴシック" w:hAnsi="Calibri" w:cs="Calibri"/>
@@ -6456,12 +6577,12 @@
         </w:rPr>
         <w:t>FOSS management</w:t>
       </w:r>
-      <w:commentRangeEnd w:id="96"/>
+      <w:commentRangeEnd w:id="99"/>
       <w:r>
         <w:rPr>
           <w:rStyle w:val="ad"/>
         </w:rPr>
-        <w:commentReference w:id="96"/>
+        <w:commentReference w:id="99"/>
       </w:r>
       <w:r>
         <w:rPr>
@@ -6472,7 +6593,7 @@
         </w:rPr>
         <w:t xml:space="preserve"> program exists that meets all the requirements of this </w:t>
       </w:r>
-      <w:commentRangeStart w:id="97"/>
+      <w:commentRangeStart w:id="100"/>
       <w:proofErr w:type="spellStart"/>
       <w:r>
         <w:rPr>
@@ -6495,12 +6616,12 @@
         </w:rPr>
         <w:t xml:space="preserve"> Specification</w:t>
       </w:r>
-      <w:commentRangeEnd w:id="97"/>
+      <w:commentRangeEnd w:id="100"/>
       <w:r>
         <w:rPr>
           <w:rStyle w:val="ad"/>
         </w:rPr>
-        <w:commentReference w:id="97"/>
+        <w:commentReference w:id="100"/>
       </w:r>
       <w:r>
         <w:rPr>
@@ -6511,7 +6632,7 @@
         </w:rPr>
         <w:t xml:space="preserve"> </w:t>
       </w:r>
-      <w:commentRangeStart w:id="98"/>
+      <w:commentRangeStart w:id="101"/>
       <w:r>
         <w:rPr>
           <w:rFonts w:ascii="Calibri" w:eastAsia="ＭＳ ゴシック" w:hAnsi="Calibri" w:cs="Calibri"/>
@@ -6522,12 +6643,12 @@
         </w:rPr>
         <w:t>version 1.1.</w:t>
       </w:r>
-      <w:commentRangeEnd w:id="98"/>
+      <w:commentRangeEnd w:id="101"/>
       <w:r>
         <w:rPr>
           <w:rStyle w:val="ad"/>
         </w:rPr>
-        <w:commentReference w:id="98"/>
+        <w:commentReference w:id="101"/>
       </w:r>
     </w:p>
     <w:p>
@@ -6657,7 +6778,7 @@
           <w:highlight w:val="yellow"/>
         </w:rPr>
       </w:pPr>
-      <w:commentRangeStart w:id="99"/>
+      <w:commentRangeStart w:id="102"/>
       <w:r>
         <w:rPr>
           <w:rFonts w:ascii="Calibri" w:eastAsia="ＭＳ ゴシック" w:hAnsi="Calibri" w:cs="Calibri"/>
@@ -6825,12 +6946,12 @@
         </w:rPr>
         <w:t>It is important for the organization to remains current with the specification if they want to assert program conformance overtime. This requirement ensures that the program’s supporting processes and controls do not erode if they want to continue to assert conformance with the specification overtime.</w:t>
       </w:r>
-      <w:commentRangeEnd w:id="99"/>
+      <w:commentRangeEnd w:id="102"/>
       <w:r>
         <w:rPr>
           <w:rStyle w:val="ad"/>
         </w:rPr>
-        <w:commentReference w:id="99"/>
+        <w:commentReference w:id="102"/>
       </w:r>
     </w:p>
     <w:p>
@@ -6869,9 +6990,9 @@
           <w:shd w:val="clear" w:color="auto" w:fill="FDFDFD"/>
         </w:rPr>
       </w:pPr>
-      <w:bookmarkStart w:id="100" w:name="_Toc483131403"/>
-      <w:bookmarkStart w:id="101" w:name="_Toc483132255"/>
-      <w:commentRangeStart w:id="102"/>
+      <w:bookmarkStart w:id="103" w:name="_Toc483131403"/>
+      <w:bookmarkStart w:id="104" w:name="_Toc483132255"/>
+      <w:commentRangeStart w:id="105"/>
       <w:r>
         <w:rPr>
           <w:rFonts w:ascii="Calibri" w:eastAsia="ＭＳ ゴシック" w:hAnsi="Calibri" w:cs="Cambria"/>
@@ -6887,8 +7008,8 @@
         <w:lastRenderedPageBreak/>
         <w:t>Appendix I: Language Translations</w:t>
       </w:r>
-      <w:bookmarkEnd w:id="100"/>
-      <w:bookmarkEnd w:id="101"/>
+      <w:bookmarkEnd w:id="103"/>
+      <w:bookmarkEnd w:id="104"/>
     </w:p>
     <w:p>
       <w:pPr>
@@ -6987,12 +7108,12 @@
         </w:rPr>
         <w:t>.</w:t>
       </w:r>
-      <w:commentRangeEnd w:id="102"/>
+      <w:commentRangeEnd w:id="105"/>
       <w:r>
         <w:rPr>
           <w:rStyle w:val="ad"/>
         </w:rPr>
-        <w:commentReference w:id="102"/>
+        <w:commentReference w:id="105"/>
       </w:r>
     </w:p>
     <w:p/>
@@ -7233,8 +7354,6 @@
         </w:rPr>
         <w:t>」が削除され、用語順も</w:t>
       </w:r>
-      <w:bookmarkStart w:id="21" w:name="_GoBack"/>
-      <w:bookmarkEnd w:id="21"/>
       <w:r>
         <w:rPr>
           <w:rFonts w:hint="eastAsia"/>
@@ -7243,7 +7362,7 @@
       </w:r>
     </w:p>
   </w:comment>
-  <w:comment w:id="22" w:author="tani" w:date="2017-05-26T08:06:00Z" w:initials="N">
+  <w:comment w:id="21" w:author="tani" w:date="2017-05-26T08:06:00Z" w:initials="N">
     <w:p>
       <w:pPr>
         <w:pStyle w:val="ae"/>
@@ -7313,7 +7432,7 @@
       </w:r>
     </w:p>
   </w:comment>
-  <w:comment w:id="31" w:author="tani" w:date="2017-05-26T08:08:00Z" w:initials="N">
+  <w:comment w:id="30" w:author="tani" w:date="2017-05-26T08:08:00Z" w:initials="N">
     <w:p>
       <w:pPr>
         <w:pStyle w:val="ae"/>
@@ -7345,6 +7464,45 @@
         </w:rPr>
         <w:t>」から変更</w:t>
       </w:r>
+    </w:p>
+  </w:comment>
+  <w:comment w:id="31" w:author="tani" w:date="2017-05-26T08:10:00Z" w:initials="N">
+    <w:p>
+      <w:pPr>
+        <w:pStyle w:val="ae"/>
+      </w:pPr>
+      <w:r>
+        <w:rPr>
+          <w:rStyle w:val="ad"/>
+        </w:rPr>
+        <w:annotationRef/>
+      </w:r>
+      <w:r>
+        <w:rPr>
+          <w:rFonts w:hint="eastAsia"/>
+        </w:rPr>
+        <w:t>表現が変更されている。以前は「</w:t>
+      </w:r>
+      <w:r>
+        <w:rPr>
+          <w:rFonts w:hint="eastAsia"/>
+        </w:rPr>
+        <w:t>other requirements in other sections may</w:t>
+      </w:r>
+      <w:r>
+        <w:t>.</w:t>
+      </w:r>
+      <w:r>
+        <w:rPr>
+          <w:rFonts w:hint="eastAsia"/>
+        </w:rPr>
+        <w:t>」だった。</w:t>
+      </w:r>
+    </w:p>
+    <w:p>
+      <w:pPr>
+        <w:pStyle w:val="ae"/>
+      </w:pPr>
     </w:p>
   </w:comment>
   <w:comment w:id="32" w:author="tani" w:date="2017-05-26T08:10:00Z" w:initials="N">
@@ -7362,31 +7520,54 @@
         <w:rPr>
           <w:rFonts w:hint="eastAsia"/>
         </w:rPr>
-        <w:t>表現が変更されている。以前は「</w:t>
-      </w:r>
-      <w:r>
-        <w:rPr>
-          <w:rFonts w:hint="eastAsia"/>
-        </w:rPr>
-        <w:t>other requirements in other sections may</w:t>
-      </w:r>
-      <w:r>
-        <w:t>.</w:t>
-      </w:r>
-      <w:r>
-        <w:rPr>
-          <w:rFonts w:hint="eastAsia"/>
-        </w:rPr>
-        <w:t>」だった。</w:t>
-      </w:r>
-    </w:p>
+        <w:t>「</w:t>
+      </w:r>
+      <w:r>
+        <w:rPr>
+          <w:rFonts w:hint="eastAsia"/>
+        </w:rPr>
+        <w:t>as</w:t>
+      </w:r>
+      <w:r>
+        <w:rPr>
+          <w:rFonts w:hint="eastAsia"/>
+        </w:rPr>
+        <w:t>」から変更</w:t>
+      </w:r>
+    </w:p>
+  </w:comment>
+  <w:comment w:id="33" w:author="tani" w:date="2017-05-26T08:11:00Z" w:initials="N">
     <w:p>
       <w:pPr>
         <w:pStyle w:val="ae"/>
       </w:pPr>
+      <w:r>
+        <w:rPr>
+          <w:rStyle w:val="ad"/>
+        </w:rPr>
+        <w:annotationRef/>
+      </w:r>
+      <w:r>
+        <w:rPr>
+          <w:rFonts w:hint="eastAsia"/>
+        </w:rPr>
+        <w:t>「</w:t>
+      </w:r>
+      <w:r>
+        <w:rPr>
+          <w:rFonts w:hint="eastAsia"/>
+        </w:rPr>
+        <w:t>IP</w:t>
+      </w:r>
+      <w:r>
+        <w:rPr>
+          <w:rFonts w:hint="eastAsia"/>
+        </w:rPr>
+        <w:t>」（略号）から変更</w:t>
+      </w:r>
     </w:p>
   </w:comment>
-  <w:comment w:id="33" w:author="tani" w:date="2017-05-26T08:10:00Z" w:initials="N">
+  <w:comment w:id="34" w:author="tani" w:date="2017-05-27T13:33:00Z" w:initials="tani">
     <w:p>
       <w:pPr>
         <w:pStyle w:val="ae"/>
@@ -7407,17 +7588,17 @@
         <w:rPr>
           <w:rFonts w:hint="eastAsia"/>
         </w:rPr>
-        <w:t>as</w:t>
-      </w:r>
-      <w:r>
-        <w:rPr>
-          <w:rFonts w:hint="eastAsia"/>
-        </w:rPr>
-        <w:t>」から変更</w:t>
+        <w:t>course material</w:t>
+      </w:r>
+      <w:r>
+        <w:rPr>
+          <w:rFonts w:hint="eastAsia"/>
+        </w:rPr>
+        <w:t>」から変更された</w:t>
       </w:r>
     </w:p>
   </w:comment>
-  <w:comment w:id="34" w:author="tani" w:date="2017-05-26T08:11:00Z" w:initials="N">
+  <w:comment w:id="35" w:author="tani" w:date="2017-05-27T13:34:00Z" w:initials="tani">
     <w:p>
       <w:pPr>
         <w:pStyle w:val="ae"/>
@@ -7438,17 +7619,17 @@
         <w:rPr>
           <w:rFonts w:hint="eastAsia"/>
         </w:rPr>
-        <w:t>IP</w:t>
-      </w:r>
-      <w:r>
-        <w:rPr>
-          <w:rFonts w:hint="eastAsia"/>
-        </w:rPr>
-        <w:t>」（略号）から変更</w:t>
+        <w:t>course</w:t>
+      </w:r>
+      <w:r>
+        <w:rPr>
+          <w:rFonts w:hint="eastAsia"/>
+        </w:rPr>
+        <w:t>」から変更された</w:t>
       </w:r>
     </w:p>
   </w:comment>
-  <w:comment w:id="35" w:author="tani" w:date="2017-05-27T13:33:00Z" w:initials="tani">
+  <w:comment w:id="36" w:author="tani" w:date="2017-05-27T13:36:00Z" w:initials="tani">
     <w:p>
       <w:pPr>
         <w:pStyle w:val="ae"/>
@@ -7463,23 +7644,172 @@
         <w:rPr>
           <w:rFonts w:hint="eastAsia"/>
         </w:rPr>
+        <w:t>Spec v1.0</w:t>
+      </w:r>
+      <w:r>
+        <w:rPr>
+          <w:rFonts w:hint="eastAsia"/>
+        </w:rPr>
+        <w:t>では「</w:t>
+      </w:r>
+      <w:r>
+        <w:rPr>
+          <w:rFonts w:hint="eastAsia"/>
+        </w:rPr>
+        <w:t xml:space="preserve">85% of </w:t>
+      </w:r>
+      <w:r>
+        <w:rPr>
+          <w:rFonts w:hint="eastAsia"/>
+          <w:b/>
+        </w:rPr>
+        <w:t>all</w:t>
+      </w:r>
+      <w:r>
+        <w:rPr>
+          <w:rFonts w:hint="eastAsia"/>
+          <w:b/>
+        </w:rPr>
+        <w:t xml:space="preserve"> </w:t>
+      </w:r>
+      <w:r>
+        <w:rPr>
+          <w:rFonts w:hint="eastAsia"/>
+        </w:rPr>
+        <w:t>the Software Stall</w:t>
+      </w:r>
+      <w:r>
+        <w:rPr>
+          <w:rFonts w:hint="eastAsia"/>
+        </w:rPr>
+        <w:t>」だった。（</w:t>
+      </w:r>
+      <w:r>
+        <w:rPr>
+          <w:rFonts w:hint="eastAsia"/>
+        </w:rPr>
+        <w:t>all</w:t>
+      </w:r>
+      <w:r>
+        <w:rPr>
+          <w:rFonts w:hint="eastAsia"/>
+        </w:rPr>
+        <w:t>が削除された）</w:t>
+      </w:r>
+    </w:p>
+  </w:comment>
+  <w:comment w:id="37" w:author="tani" w:date="2017-05-26T08:12:00Z" w:initials="N">
+    <w:p>
+      <w:pPr>
+        <w:pStyle w:val="ae"/>
+      </w:pPr>
+      <w:r>
+        <w:rPr>
+          <w:rStyle w:val="ad"/>
+        </w:rPr>
+        <w:annotationRef/>
+      </w:r>
+      <w:r>
+        <w:rPr>
+          <w:rFonts w:hint="eastAsia"/>
+        </w:rPr>
+        <w:t>1.3</w:t>
+      </w:r>
+      <w:r>
+        <w:rPr>
+          <w:rFonts w:hint="eastAsia"/>
+        </w:rPr>
+        <w:t>節全部が新たに追加された。</w:t>
+      </w:r>
+    </w:p>
+  </w:comment>
+  <w:comment w:id="41" w:author="tani" w:date="2017-05-26T08:14:00Z" w:initials="N">
+    <w:p>
+      <w:pPr>
+        <w:pStyle w:val="ae"/>
+      </w:pPr>
+      <w:r>
+        <w:rPr>
+          <w:rStyle w:val="ad"/>
+        </w:rPr>
+        <w:annotationRef/>
+      </w:r>
+      <w:r>
+        <w:rPr>
+          <w:rFonts w:hint="eastAsia"/>
+        </w:rPr>
+        <w:t>表現が変更。</w:t>
+      </w:r>
+      <w:r>
+        <w:rPr>
+          <w:rFonts w:hint="eastAsia"/>
+        </w:rPr>
+        <w:t>Spec</w:t>
+      </w:r>
+      <w:r>
+        <w:t xml:space="preserve"> </w:t>
+      </w:r>
+      <w:r>
+        <w:rPr>
+          <w:rFonts w:hint="eastAsia"/>
+        </w:rPr>
+        <w:t>v1.0</w:t>
+      </w:r>
+      <w:r>
+        <w:rPr>
+          <w:rFonts w:hint="eastAsia"/>
+        </w:rPr>
+        <w:t>では「</w:t>
+      </w:r>
+      <w:r>
+        <w:rPr>
+          <w:rFonts w:hint="eastAsia"/>
+        </w:rPr>
+        <w:t>means of contacting the FOSS Liaison by way of electronic communication.</w:t>
+      </w:r>
+      <w:r>
+        <w:rPr>
+          <w:rFonts w:hint="eastAsia"/>
+        </w:rPr>
+        <w:t>」</w:t>
+      </w:r>
+    </w:p>
+  </w:comment>
+  <w:comment w:id="42" w:author="tani" w:date="2017-05-26T08:15:00Z" w:initials="N">
+    <w:p>
+      <w:pPr>
+        <w:pStyle w:val="ae"/>
+      </w:pPr>
+      <w:r>
+        <w:rPr>
+          <w:rStyle w:val="ad"/>
+        </w:rPr>
+        <w:annotationRef/>
+      </w:r>
+      <w:r>
+        <w:rPr>
+          <w:rFonts w:hint="eastAsia"/>
+        </w:rPr>
         <w:t>「</w:t>
       </w:r>
       <w:r>
         <w:rPr>
           <w:rFonts w:hint="eastAsia"/>
         </w:rPr>
-        <w:t>course material</w:t>
-      </w:r>
-      <w:r>
-        <w:rPr>
-          <w:rFonts w:hint="eastAsia"/>
-        </w:rPr>
-        <w:t>」から変更された</w:t>
+        <w:t>and/</w:t>
+      </w:r>
+      <w:r>
+        <w:t>or</w:t>
+      </w:r>
+      <w:r>
+        <w:rPr>
+          <w:rFonts w:hint="eastAsia"/>
+        </w:rPr>
+        <w:t>」から修正された</w:t>
       </w:r>
     </w:p>
   </w:comment>
-  <w:comment w:id="36" w:author="tani" w:date="2017-05-27T13:34:00Z" w:initials="tani">
+  <w:comment w:id="43" w:author="tani" w:date="2017-05-26T09:12:00Z" w:initials="N">
     <w:p>
       <w:pPr>
         <w:pStyle w:val="ae"/>
@@ -7494,23 +7824,42 @@
         <w:rPr>
           <w:rFonts w:hint="eastAsia"/>
         </w:rPr>
+        <w:t>追加された</w:t>
+      </w:r>
+    </w:p>
+  </w:comment>
+  <w:comment w:id="44" w:author="tani" w:date="2017-05-26T09:13:00Z" w:initials="N">
+    <w:p>
+      <w:pPr>
+        <w:pStyle w:val="ae"/>
+      </w:pPr>
+      <w:r>
+        <w:rPr>
+          <w:rFonts w:hint="eastAsia"/>
+        </w:rPr>
         <w:t>「</w:t>
       </w:r>
       <w:r>
         <w:rPr>
-          <w:rFonts w:hint="eastAsia"/>
-        </w:rPr>
-        <w:t>course</w:t>
-      </w:r>
-      <w:r>
-        <w:rPr>
-          <w:rFonts w:hint="eastAsia"/>
-        </w:rPr>
-        <w:t>」から変更された</w:t>
+          <w:rStyle w:val="ad"/>
+        </w:rPr>
+        <w:annotationRef/>
+      </w:r>
+      <w:r>
+        <w:rPr>
+          <w:rFonts w:hint="eastAsia"/>
+        </w:rPr>
+        <w:t>and</w:t>
+      </w:r>
+      <w:r>
+        <w:rPr>
+          <w:rFonts w:hint="eastAsia"/>
+        </w:rPr>
+        <w:t>」以降が追加された</w:t>
       </w:r>
     </w:p>
   </w:comment>
-  <w:comment w:id="37" w:author="tani" w:date="2017-05-27T13:36:00Z" w:initials="tani">
+  <w:comment w:id="45" w:author="tani" w:date="2017-05-27T14:42:00Z" w:initials="tani">
     <w:p>
       <w:pPr>
         <w:pStyle w:val="ae"/>
@@ -7525,218 +7874,31 @@
         <w:rPr>
           <w:rFonts w:hint="eastAsia"/>
         </w:rPr>
-        <w:t>Spec v1.0</w:t>
-      </w:r>
-      <w:r>
-        <w:rPr>
-          <w:rFonts w:hint="eastAsia"/>
-        </w:rPr>
-        <w:t>では「</w:t>
-      </w:r>
-      <w:r>
-        <w:rPr>
-          <w:rFonts w:hint="eastAsia"/>
-        </w:rPr>
-        <w:t xml:space="preserve">85% of </w:t>
-      </w:r>
-      <w:r>
-        <w:rPr>
-          <w:rFonts w:hint="eastAsia"/>
-          <w:b/>
-        </w:rPr>
-        <w:t>all</w:t>
-      </w:r>
-      <w:r>
-        <w:rPr>
-          <w:rFonts w:hint="eastAsia"/>
-          <w:b/>
-        </w:rPr>
-        <w:t xml:space="preserve"> </w:t>
-      </w:r>
-      <w:r>
-        <w:rPr>
-          <w:rFonts w:hint="eastAsia"/>
-        </w:rPr>
-        <w:t>the Software Stall</w:t>
-      </w:r>
-      <w:r>
-        <w:rPr>
-          <w:rFonts w:hint="eastAsia"/>
-        </w:rPr>
-        <w:t>」だった。（</w:t>
-      </w:r>
-      <w:r>
-        <w:rPr>
-          <w:rFonts w:hint="eastAsia"/>
-        </w:rPr>
-        <w:t>all</w:t>
-      </w:r>
-      <w:r>
-        <w:rPr>
-          <w:rFonts w:hint="eastAsia"/>
-        </w:rPr>
-        <w:t>が削除された）</w:t>
-      </w:r>
-    </w:p>
-  </w:comment>
-  <w:comment w:id="38" w:author="tani" w:date="2017-05-26T08:12:00Z" w:initials="N">
-    <w:p>
-      <w:pPr>
-        <w:pStyle w:val="ae"/>
-      </w:pPr>
-      <w:r>
-        <w:rPr>
-          <w:rStyle w:val="ad"/>
-        </w:rPr>
-        <w:annotationRef/>
-      </w:r>
-      <w:r>
-        <w:rPr>
-          <w:rFonts w:hint="eastAsia"/>
-        </w:rPr>
-        <w:t>1.3</w:t>
-      </w:r>
-      <w:r>
-        <w:rPr>
-          <w:rFonts w:hint="eastAsia"/>
-        </w:rPr>
-        <w:t>節全部が新たに追加された。</w:t>
-      </w:r>
-    </w:p>
-  </w:comment>
-  <w:comment w:id="42" w:author="tani" w:date="2017-05-26T08:14:00Z" w:initials="N">
-    <w:p>
-      <w:pPr>
-        <w:pStyle w:val="ae"/>
-      </w:pPr>
-      <w:r>
-        <w:rPr>
-          <w:rStyle w:val="ad"/>
-        </w:rPr>
-        <w:annotationRef/>
-      </w:r>
-      <w:r>
-        <w:rPr>
-          <w:rFonts w:hint="eastAsia"/>
-        </w:rPr>
-        <w:t>表現が変更。</w:t>
-      </w:r>
-      <w:r>
-        <w:rPr>
-          <w:rFonts w:hint="eastAsia"/>
-        </w:rPr>
-        <w:t>Spec</w:t>
-      </w:r>
-      <w:r>
-        <w:t xml:space="preserve"> </w:t>
-      </w:r>
-      <w:r>
-        <w:rPr>
-          <w:rFonts w:hint="eastAsia"/>
-        </w:rPr>
-        <w:t>v1.0</w:t>
-      </w:r>
-      <w:r>
-        <w:rPr>
-          <w:rFonts w:hint="eastAsia"/>
-        </w:rPr>
-        <w:t>では「</w:t>
-      </w:r>
-      <w:r>
-        <w:rPr>
-          <w:rFonts w:hint="eastAsia"/>
-        </w:rPr>
-        <w:t>means of contacting the FOSS Liaison by way of electronic communication.</w:t>
-      </w:r>
-      <w:r>
-        <w:rPr>
-          <w:rFonts w:hint="eastAsia"/>
-        </w:rPr>
-        <w:t>」</w:t>
-      </w:r>
-    </w:p>
-  </w:comment>
-  <w:comment w:id="43" w:author="tani" w:date="2017-05-26T08:15:00Z" w:initials="N">
-    <w:p>
-      <w:pPr>
-        <w:pStyle w:val="ae"/>
-      </w:pPr>
-      <w:r>
-        <w:rPr>
-          <w:rStyle w:val="ad"/>
-        </w:rPr>
-        <w:annotationRef/>
-      </w:r>
-      <w:r>
-        <w:rPr>
-          <w:rFonts w:hint="eastAsia"/>
-        </w:rPr>
         <w:t>「</w:t>
       </w:r>
       <w:r>
         <w:rPr>
           <w:rFonts w:hint="eastAsia"/>
         </w:rPr>
-        <w:t>and/</w:t>
-      </w:r>
-      <w:r>
-        <w:t>or</w:t>
-      </w:r>
-      <w:r>
-        <w:rPr>
-          <w:rFonts w:hint="eastAsia"/>
-        </w:rPr>
-        <w:t>」から修正された</w:t>
-      </w:r>
-    </w:p>
-  </w:comment>
-  <w:comment w:id="44" w:author="tani" w:date="2017-05-26T09:12:00Z" w:initials="N">
-    <w:p>
-      <w:pPr>
-        <w:pStyle w:val="ae"/>
-      </w:pPr>
-      <w:r>
-        <w:rPr>
-          <w:rStyle w:val="ad"/>
-        </w:rPr>
-        <w:annotationRef/>
-      </w:r>
-      <w:r>
-        <w:rPr>
-          <w:rFonts w:hint="eastAsia"/>
-        </w:rPr>
-        <w:t>追加された</w:t>
-      </w:r>
-    </w:p>
-  </w:comment>
-  <w:comment w:id="45" w:author="tani" w:date="2017-05-26T09:13:00Z" w:initials="N">
-    <w:p>
-      <w:pPr>
-        <w:pStyle w:val="ae"/>
-      </w:pPr>
-      <w:r>
-        <w:rPr>
-          <w:rFonts w:hint="eastAsia"/>
-        </w:rPr>
-        <w:t>「</w:t>
-      </w:r>
-      <w:r>
-        <w:rPr>
-          <w:rStyle w:val="ad"/>
-        </w:rPr>
-        <w:annotationRef/>
-      </w:r>
-      <w:r>
-        <w:rPr>
-          <w:rFonts w:hint="eastAsia"/>
-        </w:rPr>
-        <w:t>and</w:t>
-      </w:r>
-      <w:r>
-        <w:rPr>
-          <w:rFonts w:hint="eastAsia"/>
-        </w:rPr>
-        <w:t>」以降が追加された</w:t>
+        <w:t>can be</w:t>
+      </w:r>
+      <w:r>
+        <w:rPr>
+          <w:rFonts w:hint="eastAsia"/>
+        </w:rPr>
+        <w:t>」から「</w:t>
+      </w:r>
+      <w:r>
+        <w:rPr>
+          <w:rFonts w:hint="eastAsia"/>
+        </w:rPr>
+        <w:t>may be</w:t>
+      </w:r>
+      <w:r>
+        <w:rPr>
+          <w:rFonts w:hint="eastAsia"/>
+        </w:rPr>
+        <w:t>」に変更された。</w:t>
       </w:r>
     </w:p>
   </w:comment>
@@ -7818,7 +7980,7 @@
       </w:r>
     </w:p>
   </w:comment>
-  <w:comment w:id="49" w:author="tani" w:date="2017-05-26T09:14:00Z" w:initials="N">
+  <w:comment w:id="49" w:author="tani" w:date="2017-05-27T14:46:00Z" w:initials="tani">
     <w:p>
       <w:pPr>
         <w:pStyle w:val="ae"/>
@@ -7833,11 +7995,42 @@
         <w:rPr>
           <w:rFonts w:hint="eastAsia"/>
         </w:rPr>
+        <w:t>「</w:t>
+      </w:r>
+      <w:r>
+        <w:rPr>
+          <w:rFonts w:hint="eastAsia"/>
+        </w:rPr>
+        <w:t>internally</w:t>
+      </w:r>
+      <w:r>
+        <w:rPr>
+          <w:rFonts w:hint="eastAsia"/>
+        </w:rPr>
+        <w:t>」が追加された。</w:t>
+      </w:r>
+    </w:p>
+  </w:comment>
+  <w:comment w:id="50" w:author="tani" w:date="2017-05-26T09:14:00Z" w:initials="N">
+    <w:p>
+      <w:pPr>
+        <w:pStyle w:val="ae"/>
+      </w:pPr>
+      <w:r>
+        <w:rPr>
+          <w:rStyle w:val="ad"/>
+        </w:rPr>
+        <w:annotationRef/>
+      </w:r>
+      <w:r>
+        <w:rPr>
+          <w:rFonts w:hint="eastAsia"/>
+        </w:rPr>
         <w:t>追加された</w:t>
       </w:r>
     </w:p>
   </w:comment>
-  <w:comment w:id="50" w:author="tani" w:date="2017-05-26T09:21:00Z" w:initials="N">
+  <w:comment w:id="51" w:author="tani" w:date="2017-05-27T14:55:00Z" w:initials="tani">
     <w:p>
       <w:pPr>
         <w:pStyle w:val="ae"/>
@@ -7852,6 +8045,39 @@
         <w:rPr>
           <w:rFonts w:hint="eastAsia"/>
         </w:rPr>
+        <w:t>「</w:t>
+      </w:r>
+      <w:r>
+        <w:rPr>
+          <w:rFonts w:hint="eastAsia"/>
+        </w:rPr>
+        <w:t>internal</w:t>
+      </w:r>
+      <w:r>
+        <w:rPr>
+          <w:rFonts w:hint="eastAsia"/>
+        </w:rPr>
+        <w:t>」が追加された。</w:t>
+      </w:r>
+      <w:bookmarkStart w:id="52" w:name="_GoBack"/>
+      <w:bookmarkEnd w:id="52"/>
+    </w:p>
+  </w:comment>
+  <w:comment w:id="53" w:author="tani" w:date="2017-05-26T09:21:00Z" w:initials="N">
+    <w:p>
+      <w:pPr>
+        <w:pStyle w:val="ae"/>
+      </w:pPr>
+      <w:r>
+        <w:rPr>
+          <w:rStyle w:val="ad"/>
+        </w:rPr>
+        <w:annotationRef/>
+      </w:r>
+      <w:r>
+        <w:rPr>
+          <w:rFonts w:hint="eastAsia"/>
+        </w:rPr>
         <w:t>文面が変更。</w:t>
       </w:r>
       <w:r>
@@ -7883,7 +8109,7 @@
       </w:r>
     </w:p>
   </w:comment>
-  <w:comment w:id="55" w:author="tani" w:date="2017-05-26T09:24:00Z" w:initials="N">
+  <w:comment w:id="58" w:author="tani" w:date="2017-05-26T09:24:00Z" w:initials="N">
     <w:p>
       <w:pPr>
         <w:pStyle w:val="ae"/>
@@ -7935,7 +8161,7 @@
       </w:r>
     </w:p>
   </w:comment>
-  <w:comment w:id="56" w:author="tani" w:date="2017-05-26T09:25:00Z" w:initials="N">
+  <w:comment w:id="59" w:author="tani" w:date="2017-05-26T09:25:00Z" w:initials="N">
     <w:p>
       <w:pPr>
         <w:pStyle w:val="ae"/>
@@ -7975,7 +8201,7 @@
       </w:r>
     </w:p>
   </w:comment>
-  <w:comment w:id="57" w:author="tani" w:date="2017-05-26T09:27:00Z" w:initials="N">
+  <w:comment w:id="60" w:author="tani" w:date="2017-05-26T09:27:00Z" w:initials="N">
     <w:p>
       <w:pPr>
         <w:pStyle w:val="ae"/>
@@ -7994,7 +8220,7 @@
       </w:r>
     </w:p>
   </w:comment>
-  <w:comment w:id="58" w:author="tani" w:date="2017-05-26T09:30:00Z" w:initials="N">
+  <w:comment w:id="61" w:author="tani" w:date="2017-05-26T09:30:00Z" w:initials="N">
     <w:p>
       <w:pPr>
         <w:pStyle w:val="ae"/>
@@ -8040,7 +8266,7 @@
       </w:r>
     </w:p>
   </w:comment>
-  <w:comment w:id="59" w:author="tani" w:date="2017-05-26T09:31:00Z" w:initials="N">
+  <w:comment w:id="62" w:author="tani" w:date="2017-05-26T09:31:00Z" w:initials="N">
     <w:p>
       <w:pPr>
         <w:pStyle w:val="ae"/>
@@ -8059,7 +8285,7 @@
       </w:r>
     </w:p>
   </w:comment>
-  <w:comment w:id="60" w:author="tani" w:date="2017-05-26T09:32:00Z" w:initials="N">
+  <w:comment w:id="63" w:author="tani" w:date="2017-05-26T09:32:00Z" w:initials="N">
     <w:p>
       <w:pPr>
         <w:pStyle w:val="ae"/>
@@ -8090,7 +8316,7 @@
       </w:r>
     </w:p>
   </w:comment>
-  <w:comment w:id="61" w:author="tani" w:date="2017-05-26T09:33:00Z" w:initials="N">
+  <w:comment w:id="64" w:author="tani" w:date="2017-05-26T09:33:00Z" w:initials="N">
     <w:p>
       <w:pPr>
         <w:pStyle w:val="ae"/>
@@ -8145,7 +8371,7 @@
       </w:r>
     </w:p>
   </w:comment>
-  <w:comment w:id="62" w:author="tani" w:date="2017-05-26T09:34:00Z" w:initials="N">
+  <w:comment w:id="65" w:author="tani" w:date="2017-05-26T09:34:00Z" w:initials="N">
     <w:p>
       <w:pPr>
         <w:pStyle w:val="ae"/>
@@ -8179,7 +8405,7 @@
       </w:r>
     </w:p>
   </w:comment>
-  <w:comment w:id="63" w:author="tani" w:date="2017-05-26T09:34:00Z" w:initials="N">
+  <w:comment w:id="66" w:author="tani" w:date="2017-05-26T09:34:00Z" w:initials="N">
     <w:p>
       <w:pPr>
         <w:pStyle w:val="ae"/>
@@ -8213,7 +8439,7 @@
       </w:r>
     </w:p>
   </w:comment>
-  <w:comment w:id="64" w:author="tani" w:date="2017-05-26T09:35:00Z" w:initials="N">
+  <w:comment w:id="67" w:author="tani" w:date="2017-05-26T09:35:00Z" w:initials="N">
     <w:p>
       <w:pPr>
         <w:pStyle w:val="ae"/>
@@ -8244,7 +8470,7 @@
       </w:r>
     </w:p>
   </w:comment>
-  <w:comment w:id="65" w:author="tani" w:date="2017-05-26T09:36:00Z" w:initials="N">
+  <w:comment w:id="68" w:author="tani" w:date="2017-05-26T09:36:00Z" w:initials="N">
     <w:p>
       <w:pPr>
         <w:pStyle w:val="ae"/>
@@ -8263,7 +8489,7 @@
       </w:r>
     </w:p>
   </w:comment>
-  <w:comment w:id="66" w:author="tani" w:date="2017-05-26T09:39:00Z" w:initials="N">
+  <w:comment w:id="69" w:author="tani" w:date="2017-05-26T09:39:00Z" w:initials="N">
     <w:p>
       <w:pPr>
         <w:pStyle w:val="ae"/>
@@ -8309,7 +8535,7 @@
       </w:r>
     </w:p>
   </w:comment>
-  <w:comment w:id="67" w:author="tani" w:date="2017-05-26T09:40:00Z" w:initials="N">
+  <w:comment w:id="70" w:author="tani" w:date="2017-05-26T09:40:00Z" w:initials="N">
     <w:p>
       <w:pPr>
         <w:pStyle w:val="ae"/>
@@ -8349,7 +8575,7 @@
       </w:r>
     </w:p>
   </w:comment>
-  <w:comment w:id="68" w:author="tani" w:date="2017-05-26T09:41:00Z" w:initials="N">
+  <w:comment w:id="71" w:author="tani" w:date="2017-05-26T09:41:00Z" w:initials="N">
     <w:p>
       <w:pPr>
         <w:pStyle w:val="ae"/>
@@ -8407,7 +8633,7 @@
       </w:r>
     </w:p>
   </w:comment>
-  <w:comment w:id="69" w:author="tani" w:date="2017-05-26T09:43:00Z" w:initials="N">
+  <w:comment w:id="72" w:author="tani" w:date="2017-05-26T09:43:00Z" w:initials="N">
     <w:p>
       <w:pPr>
         <w:pStyle w:val="ae"/>
@@ -8444,7 +8670,7 @@
       </w:r>
     </w:p>
   </w:comment>
-  <w:comment w:id="70" w:author="tani" w:date="2017-05-26T09:44:00Z" w:initials="N">
+  <w:comment w:id="73" w:author="tani" w:date="2017-05-26T09:44:00Z" w:initials="N">
     <w:p>
       <w:pPr>
         <w:pStyle w:val="ae"/>
@@ -8469,7 +8695,7 @@
       </w:r>
     </w:p>
   </w:comment>
-  <w:comment w:id="75" w:author="tani" w:date="2017-05-26T09:45:00Z" w:initials="N">
+  <w:comment w:id="78" w:author="tani" w:date="2017-05-26T09:45:00Z" w:initials="N">
     <w:p>
       <w:pPr>
         <w:pStyle w:val="ae"/>
@@ -8500,7 +8726,7 @@
       </w:r>
     </w:p>
   </w:comment>
-  <w:comment w:id="76" w:author="tani" w:date="2017-05-26T09:46:00Z" w:initials="N">
+  <w:comment w:id="79" w:author="tani" w:date="2017-05-26T09:46:00Z" w:initials="N">
     <w:p>
       <w:pPr>
         <w:pStyle w:val="ae"/>
@@ -8695,7 +8921,7 @@
       </w:pPr>
     </w:p>
   </w:comment>
-  <w:comment w:id="77" w:author="tani" w:date="2017-05-26T09:51:00Z" w:initials="N">
+  <w:comment w:id="80" w:author="tani" w:date="2017-05-26T09:51:00Z" w:initials="N">
     <w:p>
       <w:pPr>
         <w:pStyle w:val="ae"/>
@@ -8735,7 +8961,7 @@
       </w:r>
     </w:p>
   </w:comment>
-  <w:comment w:id="78" w:author="tani" w:date="2017-05-26T09:54:00Z" w:initials="N">
+  <w:comment w:id="81" w:author="tani" w:date="2017-05-26T09:54:00Z" w:initials="N">
     <w:p>
       <w:pPr>
         <w:pStyle w:val="ae"/>
@@ -8775,7 +9001,7 @@
       </w:r>
     </w:p>
   </w:comment>
-  <w:comment w:id="79" w:author="tani" w:date="2017-05-26T09:57:00Z" w:initials="N">
+  <w:comment w:id="82" w:author="tani" w:date="2017-05-26T09:57:00Z" w:initials="N">
     <w:p>
       <w:pPr>
         <w:pStyle w:val="ae"/>
@@ -8815,7 +9041,7 @@
       </w:r>
     </w:p>
   </w:comment>
-  <w:comment w:id="80" w:author="tani" w:date="2017-05-26T09:58:00Z" w:initials="N">
+  <w:comment w:id="83" w:author="tani" w:date="2017-05-26T09:58:00Z" w:initials="N">
     <w:p>
       <w:pPr>
         <w:pStyle w:val="ae"/>
@@ -8855,7 +9081,7 @@
       </w:r>
     </w:p>
   </w:comment>
-  <w:comment w:id="81" w:author="tani" w:date="2017-05-26T10:01:00Z" w:initials="N">
+  <w:comment w:id="84" w:author="tani" w:date="2017-05-26T10:01:00Z" w:initials="N">
     <w:p>
       <w:pPr>
         <w:pStyle w:val="ae"/>
@@ -8874,7 +9100,7 @@
       </w:r>
     </w:p>
   </w:comment>
-  <w:comment w:id="86" w:author="tani" w:date="2017-05-26T10:12:00Z" w:initials="N">
+  <w:comment w:id="89" w:author="tani" w:date="2017-05-26T10:12:00Z" w:initials="N">
     <w:p>
       <w:pPr>
         <w:pStyle w:val="ae"/>
@@ -9018,7 +9244,7 @@
       </w:pPr>
     </w:p>
   </w:comment>
-  <w:comment w:id="87" w:author="tani" w:date="2017-05-26T10:15:00Z" w:initials="N">
+  <w:comment w:id="90" w:author="tani" w:date="2017-05-26T10:15:00Z" w:initials="N">
     <w:p>
       <w:pPr>
         <w:pStyle w:val="ae"/>
@@ -9061,7 +9287,7 @@
       </w:r>
     </w:p>
   </w:comment>
-  <w:comment w:id="88" w:author="tani" w:date="2017-05-26T10:17:00Z" w:initials="N">
+  <w:comment w:id="91" w:author="tani" w:date="2017-05-26T10:17:00Z" w:initials="N">
     <w:p>
       <w:pPr>
         <w:pStyle w:val="ae"/>
@@ -9098,7 +9324,7 @@
       </w:r>
     </w:p>
   </w:comment>
-  <w:comment w:id="93" w:author="tani" w:date="2017-05-26T10:18:00Z" w:initials="N">
+  <w:comment w:id="96" w:author="tani" w:date="2017-05-26T10:18:00Z" w:initials="N">
     <w:p>
       <w:pPr>
         <w:pStyle w:val="ae"/>
@@ -9117,7 +9343,7 @@
       </w:r>
     </w:p>
   </w:comment>
-  <w:comment w:id="94" w:author="tani" w:date="2017-05-26T10:20:00Z" w:initials="N">
+  <w:comment w:id="97" w:author="tani" w:date="2017-05-26T10:20:00Z" w:initials="N">
     <w:p>
       <w:pPr>
         <w:pStyle w:val="ae"/>
@@ -9162,7 +9388,7 @@
       </w:r>
     </w:p>
   </w:comment>
-  <w:comment w:id="95" w:author="tani" w:date="2017-05-26T10:21:00Z" w:initials="N">
+  <w:comment w:id="98" w:author="tani" w:date="2017-05-26T10:21:00Z" w:initials="N">
     <w:p>
       <w:pPr>
         <w:pStyle w:val="ae"/>
@@ -9193,7 +9419,7 @@
       </w:r>
     </w:p>
   </w:comment>
-  <w:comment w:id="96" w:author="tani" w:date="2017-05-26T10:20:00Z" w:initials="N">
+  <w:comment w:id="99" w:author="tani" w:date="2017-05-26T10:20:00Z" w:initials="N">
     <w:p>
       <w:pPr>
         <w:pStyle w:val="ae"/>
@@ -9212,7 +9438,7 @@
       </w:r>
     </w:p>
   </w:comment>
-  <w:comment w:id="97" w:author="tani" w:date="2017-05-26T10:23:00Z" w:initials="N">
+  <w:comment w:id="100" w:author="tani" w:date="2017-05-26T10:23:00Z" w:initials="N">
     <w:p>
       <w:pPr>
         <w:pStyle w:val="ae"/>
@@ -9257,7 +9483,7 @@
       </w:r>
     </w:p>
   </w:comment>
-  <w:comment w:id="98" w:author="tani" w:date="2017-05-26T10:22:00Z" w:initials="N">
+  <w:comment w:id="101" w:author="tani" w:date="2017-05-26T10:22:00Z" w:initials="N">
     <w:p>
       <w:pPr>
         <w:pStyle w:val="ae"/>
@@ -9288,7 +9514,7 @@
       </w:r>
     </w:p>
   </w:comment>
-  <w:comment w:id="99" w:author="tani" w:date="2017-05-26T10:23:00Z" w:initials="N">
+  <w:comment w:id="102" w:author="tani" w:date="2017-05-26T10:23:00Z" w:initials="N">
     <w:p>
       <w:pPr>
         <w:pStyle w:val="ae"/>
@@ -9307,7 +9533,7 @@
       </w:r>
     </w:p>
   </w:comment>
-  <w:comment w:id="102" w:author="tani" w:date="2017-05-26T10:24:00Z" w:initials="N">
+  <w:comment w:id="105" w:author="tani" w:date="2017-05-26T10:24:00Z" w:initials="N">
     <w:p>
       <w:pPr>
         <w:pStyle w:val="ae"/>
@@ -11007,7 +11233,7 @@
                               <w:b/>
                               <w:noProof/>
                             </w:rPr>
-                            <w:t>5</w:t>
+                            <w:t>8</w:t>
                           </w:r>
                           <w:r>
                             <w:rPr>
@@ -11091,7 +11317,7 @@
                         <w:b/>
                         <w:noProof/>
                       </w:rPr>
-                      <w:t>5</w:t>
+                      <w:t>8</w:t>
                     </w:r>
                     <w:r>
                       <w:rPr>
@@ -16182,7 +16408,7 @@
 </file>
 
 <file path=customXml/itemProps1.xml><?xml version="1.0" encoding="utf-8"?>
-<ds:datastoreItem xmlns:ds="http://schemas.openxmlformats.org/officeDocument/2006/customXml" ds:itemID="{85763F71-BB90-40F7-AC10-00BC7A6E52EA}">
+<ds:datastoreItem xmlns:ds="http://schemas.openxmlformats.org/officeDocument/2006/customXml" ds:itemID="{99FAC2AE-93C2-4EC0-80CA-7F8590620235}">
   <ds:schemaRefs>
     <ds:schemaRef ds:uri="http://schemas.openxmlformats.org/officeDocument/2006/bibliography"/>
   </ds:schemaRefs>

</xml_diff>